<commit_message>
Adicionando efeito a página do splash. Finalizado splash.
</commit_message>
<xml_diff>
--- a/História app.docx
+++ b/História app.docx
@@ -66,12 +66,7 @@
       </w:r>
       <w:proofErr w:type="spellEnd"/>
       <w:r>
-        <w:t>. Para fazer isso, se</w:t>
-      </w:r>
-      <w:bookmarkStart w:id="0" w:name="_GoBack"/>
-      <w:bookmarkEnd w:id="0"/>
-      <w:r>
-        <w:t>guir os seguintes passos:</w:t>
+        <w:t>. Para fazer isso, seguir os seguintes passos:</w:t>
       </w:r>
     </w:p>
     <w:p>
@@ -208,8 +203,21 @@
           <w:u w:val="single"/>
           <w:lang w:val="en-US"/>
         </w:rPr>
-        <w:t>https://fabiomolinar@bitbucket.org/fabiomolinar/photo2me-android.git</w:t>
-      </w:r>
+        <w:t xml:space="preserve">https://fabiomolinar@bitbucket.org/fabiomolinar/photo2me-android.git </w:t>
+      </w:r>
+    </w:p>
+    <w:p>
+      <w:pPr>
+        <w:pStyle w:val="PargrafodaLista"/>
+        <w:numPr>
+          <w:ilvl w:val="2"/>
+          <w:numId w:val="9"/>
+        </w:numPr>
+        <w:rPr>
+          <w:rStyle w:val="command"/>
+          <w:lang w:val="en-US"/>
+        </w:rPr>
+      </w:pPr>
       <w:r>
         <w:rPr>
           <w:rStyle w:val="command"/>
@@ -217,24 +225,10 @@
           <w:color w:val="333333"/>
           <w:sz w:val="18"/>
           <w:szCs w:val="18"/>
-          <w:u w:val="single"/>
-          <w:lang w:val="en-US"/>
-        </w:rPr>
-        <w:t xml:space="preserve"> </w:t>
-      </w:r>
-    </w:p>
-    <w:p>
-      <w:pPr>
-        <w:pStyle w:val="PargrafodaLista"/>
-        <w:numPr>
-          <w:ilvl w:val="2"/>
-          <w:numId w:val="9"/>
-        </w:numPr>
-        <w:rPr>
-          <w:rStyle w:val="command"/>
-          <w:lang w:val="en-US"/>
-        </w:rPr>
-      </w:pPr>
+          <w:lang w:val="en-US"/>
+        </w:rPr>
+        <w:t>git</w:t>
+      </w:r>
       <w:r>
         <w:rPr>
           <w:rStyle w:val="command"/>
@@ -244,7 +238,7 @@
           <w:szCs w:val="18"/>
           <w:lang w:val="en-US"/>
         </w:rPr>
-        <w:t>git</w:t>
+        <w:t xml:space="preserve"> </w:t>
       </w:r>
       <w:r>
         <w:rPr>
@@ -255,8 +249,21 @@
           <w:szCs w:val="18"/>
           <w:lang w:val="en-US"/>
         </w:rPr>
-        <w:t xml:space="preserve"> </w:t>
-      </w:r>
+        <w:t>push -u origin –all</w:t>
+      </w:r>
+    </w:p>
+    <w:p>
+      <w:pPr>
+        <w:pStyle w:val="PargrafodaLista"/>
+        <w:numPr>
+          <w:ilvl w:val="2"/>
+          <w:numId w:val="9"/>
+        </w:numPr>
+        <w:rPr>
+          <w:rStyle w:val="command"/>
+          <w:lang w:val="en-US"/>
+        </w:rPr>
+      </w:pPr>
       <w:r>
         <w:rPr>
           <w:rStyle w:val="command"/>
@@ -266,44 +273,252 @@
           <w:szCs w:val="18"/>
           <w:lang w:val="en-US"/>
         </w:rPr>
-        <w:t>push -u origin –all</w:t>
-      </w:r>
-    </w:p>
-    <w:p>
-      <w:pPr>
-        <w:pStyle w:val="PargrafodaLista"/>
-        <w:numPr>
-          <w:ilvl w:val="2"/>
+        <w:t>git push origin --tags # pushes up any tags</w:t>
+      </w:r>
+    </w:p>
+    <w:p>
+      <w:pPr>
+        <w:pStyle w:val="Ttulo1"/>
+        <w:numPr>
+          <w:ilvl w:val="0"/>
           <w:numId w:val="9"/>
         </w:numPr>
-        <w:rPr>
-          <w:lang w:val="en-US"/>
-        </w:rPr>
-      </w:pPr>
-      <w:r>
-        <w:rPr>
-          <w:rStyle w:val="command"/>
-          <w:rFonts w:ascii="Consolas" w:hAnsi="Consolas"/>
-          <w:color w:val="333333"/>
-          <w:sz w:val="18"/>
-          <w:szCs w:val="18"/>
-          <w:lang w:val="en-US"/>
-        </w:rPr>
-        <w:t>git push origin --tags # pushes up any tags</w:t>
-      </w:r>
-    </w:p>
-    <w:p>
-      <w:pPr>
-        <w:rPr>
-          <w:lang w:val="en-US"/>
-        </w:rPr>
-      </w:pPr>
-    </w:p>
-    <w:p>
-      <w:pPr>
-        <w:rPr>
-          <w:lang w:val="en-US"/>
-        </w:rPr>
+      </w:pPr>
+      <w:r>
+        <w:t xml:space="preserve">Criando </w:t>
+      </w:r>
+      <w:proofErr w:type="spellStart"/>
+      <w:r>
+        <w:t>splash</w:t>
+      </w:r>
+      <w:proofErr w:type="spellEnd"/>
+      <w:r>
+        <w:t xml:space="preserve"> </w:t>
+      </w:r>
+      <w:proofErr w:type="spellStart"/>
+      <w:r>
+        <w:t>screen</w:t>
+      </w:r>
+      <w:proofErr w:type="spellEnd"/>
+    </w:p>
+    <w:p>
+      <w:r>
+        <w:t xml:space="preserve">Baseado em: </w:t>
+      </w:r>
+      <w:hyperlink r:id="rId5" w:history="1">
+        <w:r>
+          <w:rPr>
+            <w:rStyle w:val="Hyperlink"/>
+          </w:rPr>
+          <w:t>https://www.bignerdran</w:t>
+        </w:r>
+        <w:r>
+          <w:rPr>
+            <w:rStyle w:val="Hyperlink"/>
+          </w:rPr>
+          <w:t>c</w:t>
+        </w:r>
+        <w:r>
+          <w:rPr>
+            <w:rStyle w:val="Hyperlink"/>
+          </w:rPr>
+          <w:t>h.com/blog/splash-screens-the-right-way/</w:t>
+        </w:r>
+      </w:hyperlink>
+    </w:p>
+    <w:p>
+      <w:r>
+        <w:t>Passos:</w:t>
+      </w:r>
+    </w:p>
+    <w:p>
+      <w:pPr>
+        <w:pStyle w:val="PargrafodaLista"/>
+        <w:numPr>
+          <w:ilvl w:val="0"/>
+          <w:numId w:val="11"/>
+        </w:numPr>
+      </w:pPr>
+      <w:r>
+        <w:t xml:space="preserve">Criar a </w:t>
+      </w:r>
+      <w:proofErr w:type="spellStart"/>
+      <w:r>
+        <w:t>activity</w:t>
+      </w:r>
+      <w:proofErr w:type="spellEnd"/>
+      <w:r>
+        <w:t>;</w:t>
+      </w:r>
+    </w:p>
+    <w:p>
+      <w:pPr>
+        <w:pStyle w:val="PargrafodaLista"/>
+        <w:numPr>
+          <w:ilvl w:val="0"/>
+          <w:numId w:val="11"/>
+        </w:numPr>
+      </w:pPr>
+      <w:r>
+        <w:t xml:space="preserve">Criar um </w:t>
+      </w:r>
+      <w:proofErr w:type="spellStart"/>
+      <w:r>
+        <w:t>drawable</w:t>
+      </w:r>
+      <w:proofErr w:type="spellEnd"/>
+      <w:r>
+        <w:t xml:space="preserve"> que guardará o </w:t>
+      </w:r>
+      <w:proofErr w:type="spellStart"/>
+      <w:r>
+        <w:t>style</w:t>
+      </w:r>
+      <w:proofErr w:type="spellEnd"/>
+      <w:r>
+        <w:t xml:space="preserve"> que irei colocar no background da </w:t>
+      </w:r>
+      <w:proofErr w:type="spellStart"/>
+      <w:r>
+        <w:t>activity</w:t>
+      </w:r>
+      <w:proofErr w:type="spellEnd"/>
+      <w:r>
+        <w:t>;</w:t>
+      </w:r>
+    </w:p>
+    <w:p>
+      <w:pPr>
+        <w:pStyle w:val="PargrafodaLista"/>
+        <w:numPr>
+          <w:ilvl w:val="0"/>
+          <w:numId w:val="11"/>
+        </w:numPr>
+      </w:pPr>
+      <w:r>
+        <w:t xml:space="preserve">Adicionar esse </w:t>
+      </w:r>
+      <w:proofErr w:type="spellStart"/>
+      <w:r>
+        <w:t>drawable</w:t>
+      </w:r>
+      <w:proofErr w:type="spellEnd"/>
+      <w:r>
+        <w:t xml:space="preserve"> aos </w:t>
+      </w:r>
+      <w:proofErr w:type="spellStart"/>
+      <w:r>
+        <w:t>resources</w:t>
+      </w:r>
+      <w:proofErr w:type="spellEnd"/>
+    </w:p>
+    <w:p>
+      <w:pPr>
+        <w:pStyle w:val="PargrafodaLista"/>
+        <w:numPr>
+          <w:ilvl w:val="0"/>
+          <w:numId w:val="11"/>
+        </w:numPr>
+      </w:pPr>
+      <w:r>
+        <w:t xml:space="preserve">Configurar no manifesto o </w:t>
+      </w:r>
+      <w:proofErr w:type="spellStart"/>
+      <w:r>
+        <w:t>theme</w:t>
+      </w:r>
+      <w:proofErr w:type="spellEnd"/>
+      <w:r>
+        <w:t xml:space="preserve"> da </w:t>
+      </w:r>
+      <w:proofErr w:type="spellStart"/>
+      <w:r>
+        <w:t>splash</w:t>
+      </w:r>
+      <w:proofErr w:type="spellEnd"/>
+      <w:r>
+        <w:t xml:space="preserve"> </w:t>
+      </w:r>
+      <w:proofErr w:type="spellStart"/>
+      <w:r>
+        <w:t>activity</w:t>
+      </w:r>
+      <w:proofErr w:type="spellEnd"/>
+    </w:p>
+    <w:p>
+      <w:pPr>
+        <w:pStyle w:val="PargrafodaLista"/>
+        <w:numPr>
+          <w:ilvl w:val="0"/>
+          <w:numId w:val="11"/>
+        </w:numPr>
+      </w:pPr>
+      <w:r>
+        <w:t xml:space="preserve">Configurar a </w:t>
+      </w:r>
+      <w:proofErr w:type="spellStart"/>
+      <w:r>
+        <w:t>splash</w:t>
+      </w:r>
+      <w:proofErr w:type="spellEnd"/>
+      <w:r>
+        <w:t xml:space="preserve"> </w:t>
+      </w:r>
+      <w:proofErr w:type="spellStart"/>
+      <w:r>
+        <w:t>screen</w:t>
+      </w:r>
+      <w:proofErr w:type="spellEnd"/>
+      <w:r>
+        <w:t xml:space="preserve"> para encaminhar para a </w:t>
+      </w:r>
+      <w:proofErr w:type="spellStart"/>
+      <w:r>
+        <w:t>activity</w:t>
+      </w:r>
+      <w:proofErr w:type="spellEnd"/>
+      <w:r>
+        <w:t xml:space="preserve"> correta.</w:t>
+      </w:r>
+    </w:p>
+    <w:p>
+      <w:pPr>
+        <w:pStyle w:val="Ttulo1"/>
+        <w:numPr>
+          <w:ilvl w:val="0"/>
+          <w:numId w:val="9"/>
+        </w:numPr>
+      </w:pPr>
+      <w:r>
+        <w:t>Fundo bicolor e radial</w:t>
+      </w:r>
+    </w:p>
+    <w:p>
+      <w:r>
+        <w:t>Para aplicar alguns efeitos no background, temos que usar um @</w:t>
+      </w:r>
+      <w:proofErr w:type="spellStart"/>
+      <w:r>
+        <w:t>drawable</w:t>
+      </w:r>
+      <w:proofErr w:type="spellEnd"/>
+      <w:r>
+        <w:t xml:space="preserve"> do tipo </w:t>
+      </w:r>
+      <w:proofErr w:type="spellStart"/>
+      <w:r>
+        <w:t>shape</w:t>
+      </w:r>
+      <w:proofErr w:type="spellEnd"/>
+      <w:r>
+        <w:t xml:space="preserve"> em um arquivo xml.</w:t>
+      </w:r>
+      <w:bookmarkStart w:id="0" w:name="_GoBack"/>
+      <w:bookmarkEnd w:id="0"/>
+    </w:p>
+    <w:p>
+      <w:pPr>
+        <w:pStyle w:val="Ttulo1"/>
       </w:pPr>
     </w:p>
     <w:p>
@@ -311,9 +526,6 @@
         <w:pBdr>
           <w:bottom w:val="single" w:sz="12" w:space="1" w:color="auto"/>
         </w:pBdr>
-        <w:rPr>
-          <w:lang w:val="en-US"/>
-        </w:rPr>
       </w:pPr>
     </w:p>
     <w:p>
@@ -431,13 +643,8 @@
           <w:numId w:val="3"/>
         </w:numPr>
       </w:pPr>
-      <w:proofErr w:type="gramStart"/>
-      <w:r>
-        <w:t>aplicativo</w:t>
-      </w:r>
-      <w:proofErr w:type="gramEnd"/>
-      <w:r>
-        <w:t xml:space="preserve"> – é o nome do folder que ir</w:t>
+      <w:r>
+        <w:t>aplicativo – é o nome do folder que ir</w:t>
       </w:r>
       <w:r>
         <w:t>á conter o aplicativo;</w:t>
@@ -452,15 +659,7 @@
         </w:numPr>
       </w:pPr>
       <w:r>
-        <w:t>“</w:t>
-      </w:r>
-      <w:proofErr w:type="gramStart"/>
-      <w:r>
-        <w:t>me.photo2.app</w:t>
-      </w:r>
-      <w:proofErr w:type="gramEnd"/>
-      <w:r>
-        <w:t>” é o id do projeto;</w:t>
+        <w:t>“me.photo2.app” é o id do projeto;</w:t>
       </w:r>
     </w:p>
     <w:p>
@@ -484,12 +683,10 @@
         </w:numPr>
       </w:pPr>
       <w:proofErr w:type="spellStart"/>
-      <w:proofErr w:type="gramStart"/>
       <w:r>
         <w:t>hello</w:t>
       </w:r>
       <w:proofErr w:type="spellEnd"/>
-      <w:proofErr w:type="gramEnd"/>
       <w:r>
         <w:t xml:space="preserve">-world – é o </w:t>
       </w:r>
@@ -582,19 +779,12 @@
           <w:u w:val="single"/>
         </w:rPr>
       </w:pPr>
-      <w:proofErr w:type="gramStart"/>
       <w:r>
         <w:rPr>
           <w:u w:val="single"/>
         </w:rPr>
-        <w:t>phonegap</w:t>
-      </w:r>
-      <w:proofErr w:type="gramEnd"/>
-      <w:r>
-        <w:rPr>
-          <w:u w:val="single"/>
-        </w:rPr>
-        <w:t xml:space="preserve"> serve</w:t>
+        <w:lastRenderedPageBreak/>
+        <w:t>phonegap serve</w:t>
       </w:r>
     </w:p>
     <w:p>
@@ -773,106 +963,89 @@
           <w:u w:val="single"/>
         </w:rPr>
       </w:pPr>
-      <w:proofErr w:type="gramStart"/>
       <w:r>
         <w:rPr>
           <w:u w:val="single"/>
         </w:rPr>
-        <w:lastRenderedPageBreak/>
         <w:t>p</w:t>
       </w:r>
       <w:r>
         <w:rPr>
           <w:u w:val="single"/>
         </w:rPr>
-        <w:t>honegap</w:t>
-      </w:r>
-      <w:proofErr w:type="gramEnd"/>
+        <w:t xml:space="preserve">honegap </w:t>
+      </w:r>
+      <w:proofErr w:type="spellStart"/>
       <w:r>
         <w:rPr>
           <w:u w:val="single"/>
         </w:rPr>
+        <w:t>remote</w:t>
+      </w:r>
+      <w:proofErr w:type="spellEnd"/>
+      <w:r>
+        <w:rPr>
+          <w:u w:val="single"/>
+        </w:rPr>
+        <w:t xml:space="preserve"> build </w:t>
+      </w:r>
+      <w:proofErr w:type="spellStart"/>
+      <w:r>
+        <w:rPr>
+          <w:u w:val="single"/>
+        </w:rPr>
+        <w:t>android</w:t>
+      </w:r>
+      <w:proofErr w:type="spellEnd"/>
+    </w:p>
+    <w:p>
+      <w:proofErr w:type="spellStart"/>
+      <w:r>
+        <w:t>Obs</w:t>
+      </w:r>
+      <w:proofErr w:type="spellEnd"/>
+      <w:r>
+        <w:t xml:space="preserve">: podemos usar o comando abaixo para </w:t>
+      </w:r>
+      <w:r>
+        <w:t xml:space="preserve">que um </w:t>
+      </w:r>
+      <w:proofErr w:type="spellStart"/>
+      <w:r>
+        <w:t>QRCode</w:t>
+      </w:r>
+      <w:proofErr w:type="spellEnd"/>
+      <w:r>
+        <w:t xml:space="preserve"> seja gerado na </w:t>
+      </w:r>
+      <w:proofErr w:type="spellStart"/>
+      <w:r>
+        <w:t>command</w:t>
+      </w:r>
+      <w:proofErr w:type="spellEnd"/>
+      <w:r>
         <w:t xml:space="preserve"> </w:t>
       </w:r>
       <w:proofErr w:type="spellStart"/>
       <w:r>
+        <w:t>line</w:t>
+      </w:r>
+      <w:proofErr w:type="spellEnd"/>
+      <w:r>
+        <w:t xml:space="preserve"> para baixarmos o aplicativo.</w:t>
+      </w:r>
+    </w:p>
+    <w:p>
+      <w:pPr>
         <w:rPr>
           <w:u w:val="single"/>
         </w:rPr>
-        <w:t>remote</w:t>
-      </w:r>
-      <w:proofErr w:type="spellEnd"/>
+      </w:pPr>
       <w:r>
         <w:rPr>
           <w:u w:val="single"/>
         </w:rPr>
-        <w:t xml:space="preserve"> build </w:t>
-      </w:r>
-      <w:proofErr w:type="spellStart"/>
-      <w:r>
-        <w:rPr>
-          <w:u w:val="single"/>
-        </w:rPr>
-        <w:t>android</w:t>
-      </w:r>
-      <w:proofErr w:type="spellEnd"/>
-    </w:p>
-    <w:p>
-      <w:proofErr w:type="spellStart"/>
-      <w:r>
-        <w:t>Obs</w:t>
-      </w:r>
-      <w:proofErr w:type="spellEnd"/>
-      <w:r>
-        <w:t xml:space="preserve">: podemos usar o comando abaixo para </w:t>
-      </w:r>
-      <w:r>
-        <w:t xml:space="preserve">que um </w:t>
-      </w:r>
-      <w:proofErr w:type="spellStart"/>
-      <w:r>
-        <w:t>QRCode</w:t>
-      </w:r>
-      <w:proofErr w:type="spellEnd"/>
-      <w:r>
-        <w:t xml:space="preserve"> seja gerado na </w:t>
-      </w:r>
-      <w:proofErr w:type="spellStart"/>
-      <w:r>
-        <w:t>command</w:t>
-      </w:r>
-      <w:proofErr w:type="spellEnd"/>
-      <w:r>
-        <w:t xml:space="preserve"> </w:t>
-      </w:r>
-      <w:proofErr w:type="spellStart"/>
-      <w:r>
-        <w:t>line</w:t>
-      </w:r>
-      <w:proofErr w:type="spellEnd"/>
-      <w:r>
-        <w:t xml:space="preserve"> para baixarmos o aplicativo.</w:t>
-      </w:r>
-    </w:p>
-    <w:p>
-      <w:pPr>
-        <w:rPr>
-          <w:u w:val="single"/>
-        </w:rPr>
-      </w:pPr>
-      <w:proofErr w:type="gramStart"/>
-      <w:r>
-        <w:rPr>
-          <w:u w:val="single"/>
-        </w:rPr>
-        <w:t>phonegap</w:t>
-      </w:r>
-      <w:proofErr w:type="gramEnd"/>
-      <w:r>
-        <w:rPr>
-          <w:u w:val="single"/>
-        </w:rPr>
-        <w:t xml:space="preserve"> </w:t>
+        <w:t xml:space="preserve">phonegap </w:t>
       </w:r>
       <w:proofErr w:type="spellStart"/>
       <w:r>
@@ -946,7 +1119,7 @@
       <w:r>
         <w:t xml:space="preserve">Lista de core plug-ins pode ser encontrado aqui: </w:t>
       </w:r>
-      <w:hyperlink r:id="rId5" w:history="1">
+      <w:hyperlink r:id="rId6" w:history="1">
         <w:r>
           <w:rPr>
             <w:rStyle w:val="Hyperlink"/>
@@ -1004,7 +1177,7 @@
         </w:rPr>
         <w:t> </w:t>
       </w:r>
-      <w:hyperlink r:id="rId6" w:history="1">
+      <w:hyperlink r:id="rId7" w:history="1">
         <w:r>
           <w:rPr>
             <w:rStyle w:val="Hyperlink"/>
@@ -1439,7 +1612,7 @@
                     <pic:cNvPicPr/>
                   </pic:nvPicPr>
                   <pic:blipFill>
-                    <a:blip r:embed="rId7"/>
+                    <a:blip r:embed="rId8"/>
                     <a:stretch>
                       <a:fillRect/>
                     </a:stretch>
@@ -1480,17 +1653,12 @@
         <w:t xml:space="preserve">: </w:t>
       </w:r>
       <w:proofErr w:type="spellStart"/>
-      <w:proofErr w:type="gramStart"/>
       <w:r>
         <w:t>none</w:t>
       </w:r>
       <w:proofErr w:type="spellEnd"/>
       <w:r>
-        <w:t>;”</w:t>
-      </w:r>
-      <w:proofErr w:type="gramEnd"/>
-      <w:r>
-        <w:t xml:space="preserve"> para evitar que, no </w:t>
+        <w:t xml:space="preserve">;” para evitar que, no </w:t>
       </w:r>
       <w:proofErr w:type="spellStart"/>
       <w:r>
@@ -1574,12 +1742,10 @@
         </w:numPr>
       </w:pPr>
       <w:proofErr w:type="spellStart"/>
-      <w:proofErr w:type="gramStart"/>
       <w:r>
         <w:t>sudo</w:t>
       </w:r>
       <w:proofErr w:type="spellEnd"/>
-      <w:proofErr w:type="gramEnd"/>
       <w:r>
         <w:t xml:space="preserve"> </w:t>
       </w:r>
@@ -1606,12 +1772,10 @@
         </w:numPr>
       </w:pPr>
       <w:proofErr w:type="spellStart"/>
-      <w:proofErr w:type="gramStart"/>
       <w:r>
         <w:t>sudo</w:t>
       </w:r>
       <w:proofErr w:type="spellEnd"/>
-      <w:proofErr w:type="gramEnd"/>
       <w:r>
         <w:t xml:space="preserve"> </w:t>
       </w:r>
@@ -1646,12 +1810,10 @@
         </w:numPr>
       </w:pPr>
       <w:proofErr w:type="spellStart"/>
-      <w:proofErr w:type="gramStart"/>
       <w:r>
         <w:t>sudo</w:t>
       </w:r>
       <w:proofErr w:type="spellEnd"/>
-      <w:proofErr w:type="gramEnd"/>
       <w:r>
         <w:t xml:space="preserve"> </w:t>
       </w:r>
@@ -1731,7 +1893,7 @@
       <w:r>
         <w:t>” (</w:t>
       </w:r>
-      <w:hyperlink r:id="rId8" w:history="1">
+      <w:hyperlink r:id="rId9" w:history="1">
         <w:r>
           <w:rPr>
             <w:rStyle w:val="Hyperlink"/>
@@ -1809,7 +1971,6 @@
         <w:t>$</w:t>
       </w:r>
       <w:proofErr w:type="spellStart"/>
-      <w:proofErr w:type="gramStart"/>
       <w:r>
         <w:rPr>
           <w:b/>
@@ -1824,7 +1985,6 @@
         <w:t>.$</w:t>
       </w:r>
       <w:proofErr w:type="spellStart"/>
-      <w:proofErr w:type="gramEnd"/>
       <w:r>
         <w:rPr>
           <w:b/>
@@ -1874,12 +2034,10 @@
         <w:t>$</w:t>
       </w:r>
       <w:proofErr w:type="spellStart"/>
-      <w:proofErr w:type="gramStart"/>
       <w:r>
         <w:t>scope.funcao</w:t>
       </w:r>
       <w:proofErr w:type="spellEnd"/>
-      <w:proofErr w:type="gramEnd"/>
       <w:r>
         <w:t xml:space="preserve"> = </w:t>
       </w:r>
@@ -1904,12 +2062,10 @@
         <w:t>$</w:t>
       </w:r>
       <w:proofErr w:type="spellStart"/>
-      <w:proofErr w:type="gramStart"/>
       <w:r>
         <w:t>scope.variavel</w:t>
       </w:r>
       <w:proofErr w:type="spellEnd"/>
-      <w:proofErr w:type="gramEnd"/>
       <w:r>
         <w:t xml:space="preserve"> = </w:t>
       </w:r>
@@ -1954,17 +2110,12 @@
         <w:t xml:space="preserve">Var função = </w:t>
       </w:r>
       <w:proofErr w:type="spellStart"/>
-      <w:proofErr w:type="gramStart"/>
       <w:r>
         <w:t>function</w:t>
       </w:r>
       <w:proofErr w:type="spellEnd"/>
       <w:r>
-        <w:t>(</w:t>
-      </w:r>
-      <w:proofErr w:type="gramEnd"/>
-      <w:r>
-        <w:t>){}</w:t>
+        <w:t>(){}</w:t>
       </w:r>
     </w:p>
     <w:p>
@@ -2007,12 +2158,10 @@
         <w:t xml:space="preserve"> = </w:t>
       </w:r>
       <w:proofErr w:type="spellStart"/>
-      <w:proofErr w:type="gramStart"/>
       <w:r>
         <w:t>angular.module</w:t>
       </w:r>
       <w:proofErr w:type="spellEnd"/>
-      <w:proofErr w:type="gramEnd"/>
       <w:r>
         <w:t>(‘</w:t>
       </w:r>
@@ -2237,6 +2386,92 @@
     </w:lvl>
   </w:abstractNum>
   <w:abstractNum w:abstractNumId="1" w15:restartNumberingAfterBreak="0">
+    <w:nsid w:val="0C7E6552"/>
+    <w:multiLevelType w:val="hybridMultilevel"/>
+    <w:tmpl w:val="1AB85778"/>
+    <w:lvl w:ilvl="0" w:tplc="0416000F">
+      <w:start w:val="1"/>
+      <w:numFmt w:val="decimal"/>
+      <w:lvlText w:val="%1."/>
+      <w:lvlJc w:val="left"/>
+      <w:pPr>
+        <w:ind w:left="1068" w:hanging="360"/>
+      </w:pPr>
+    </w:lvl>
+    <w:lvl w:ilvl="1" w:tplc="04160019" w:tentative="1">
+      <w:start w:val="1"/>
+      <w:numFmt w:val="lowerLetter"/>
+      <w:lvlText w:val="%2."/>
+      <w:lvlJc w:val="left"/>
+      <w:pPr>
+        <w:ind w:left="1788" w:hanging="360"/>
+      </w:pPr>
+    </w:lvl>
+    <w:lvl w:ilvl="2" w:tplc="0416001B" w:tentative="1">
+      <w:start w:val="1"/>
+      <w:numFmt w:val="lowerRoman"/>
+      <w:lvlText w:val="%3."/>
+      <w:lvlJc w:val="right"/>
+      <w:pPr>
+        <w:ind w:left="2508" w:hanging="180"/>
+      </w:pPr>
+    </w:lvl>
+    <w:lvl w:ilvl="3" w:tplc="0416000F" w:tentative="1">
+      <w:start w:val="1"/>
+      <w:numFmt w:val="decimal"/>
+      <w:lvlText w:val="%4."/>
+      <w:lvlJc w:val="left"/>
+      <w:pPr>
+        <w:ind w:left="3228" w:hanging="360"/>
+      </w:pPr>
+    </w:lvl>
+    <w:lvl w:ilvl="4" w:tplc="04160019" w:tentative="1">
+      <w:start w:val="1"/>
+      <w:numFmt w:val="lowerLetter"/>
+      <w:lvlText w:val="%5."/>
+      <w:lvlJc w:val="left"/>
+      <w:pPr>
+        <w:ind w:left="3948" w:hanging="360"/>
+      </w:pPr>
+    </w:lvl>
+    <w:lvl w:ilvl="5" w:tplc="0416001B" w:tentative="1">
+      <w:start w:val="1"/>
+      <w:numFmt w:val="lowerRoman"/>
+      <w:lvlText w:val="%6."/>
+      <w:lvlJc w:val="right"/>
+      <w:pPr>
+        <w:ind w:left="4668" w:hanging="180"/>
+      </w:pPr>
+    </w:lvl>
+    <w:lvl w:ilvl="6" w:tplc="0416000F" w:tentative="1">
+      <w:start w:val="1"/>
+      <w:numFmt w:val="decimal"/>
+      <w:lvlText w:val="%7."/>
+      <w:lvlJc w:val="left"/>
+      <w:pPr>
+        <w:ind w:left="5388" w:hanging="360"/>
+      </w:pPr>
+    </w:lvl>
+    <w:lvl w:ilvl="7" w:tplc="04160019" w:tentative="1">
+      <w:start w:val="1"/>
+      <w:numFmt w:val="lowerLetter"/>
+      <w:lvlText w:val="%8."/>
+      <w:lvlJc w:val="left"/>
+      <w:pPr>
+        <w:ind w:left="6108" w:hanging="360"/>
+      </w:pPr>
+    </w:lvl>
+    <w:lvl w:ilvl="8" w:tplc="0416001B" w:tentative="1">
+      <w:start w:val="1"/>
+      <w:numFmt w:val="lowerRoman"/>
+      <w:lvlText w:val="%9."/>
+      <w:lvlJc w:val="right"/>
+      <w:pPr>
+        <w:ind w:left="6828" w:hanging="180"/>
+      </w:pPr>
+    </w:lvl>
+  </w:abstractNum>
+  <w:abstractNum w:abstractNumId="2" w15:restartNumberingAfterBreak="0">
     <w:nsid w:val="1BCD3B00"/>
     <w:multiLevelType w:val="hybridMultilevel"/>
     <w:tmpl w:val="A75CEBFE"/>
@@ -2349,7 +2584,7 @@
       </w:rPr>
     </w:lvl>
   </w:abstractNum>
-  <w:abstractNum w:abstractNumId="2" w15:restartNumberingAfterBreak="0">
+  <w:abstractNum w:abstractNumId="3" w15:restartNumberingAfterBreak="0">
     <w:nsid w:val="1DD366D0"/>
     <w:multiLevelType w:val="hybridMultilevel"/>
     <w:tmpl w:val="E864CE22"/>
@@ -2462,7 +2697,7 @@
       </w:rPr>
     </w:lvl>
   </w:abstractNum>
-  <w:abstractNum w:abstractNumId="3" w15:restartNumberingAfterBreak="0">
+  <w:abstractNum w:abstractNumId="4" w15:restartNumberingAfterBreak="0">
     <w:nsid w:val="2C602848"/>
     <w:multiLevelType w:val="hybridMultilevel"/>
     <w:tmpl w:val="2FC63C78"/>
@@ -2575,7 +2810,7 @@
       </w:rPr>
     </w:lvl>
   </w:abstractNum>
-  <w:abstractNum w:abstractNumId="4" w15:restartNumberingAfterBreak="0">
+  <w:abstractNum w:abstractNumId="5" w15:restartNumberingAfterBreak="0">
     <w:nsid w:val="38206AB8"/>
     <w:multiLevelType w:val="hybridMultilevel"/>
     <w:tmpl w:val="71BCB114"/>
@@ -2661,10 +2896,10 @@
       </w:pPr>
     </w:lvl>
   </w:abstractNum>
-  <w:abstractNum w:abstractNumId="5" w15:restartNumberingAfterBreak="0">
+  <w:abstractNum w:abstractNumId="6" w15:restartNumberingAfterBreak="0">
     <w:nsid w:val="3B6A0F0F"/>
     <w:multiLevelType w:val="hybridMultilevel"/>
-    <w:tmpl w:val="5D74A110"/>
+    <w:tmpl w:val="E234A49A"/>
     <w:lvl w:ilvl="0" w:tplc="0416000F">
       <w:start w:val="1"/>
       <w:numFmt w:val="decimal"/>
@@ -2747,7 +2982,93 @@
       </w:pPr>
     </w:lvl>
   </w:abstractNum>
-  <w:abstractNum w:abstractNumId="6" w15:restartNumberingAfterBreak="0">
+  <w:abstractNum w:abstractNumId="7" w15:restartNumberingAfterBreak="0">
+    <w:nsid w:val="467A03D2"/>
+    <w:multiLevelType w:val="hybridMultilevel"/>
+    <w:tmpl w:val="71265DD8"/>
+    <w:lvl w:ilvl="0" w:tplc="0416001B">
+      <w:start w:val="1"/>
+      <w:numFmt w:val="lowerRoman"/>
+      <w:lvlText w:val="%1."/>
+      <w:lvlJc w:val="right"/>
+      <w:pPr>
+        <w:ind w:left="360" w:hanging="360"/>
+      </w:pPr>
+    </w:lvl>
+    <w:lvl w:ilvl="1" w:tplc="04160019" w:tentative="1">
+      <w:start w:val="1"/>
+      <w:numFmt w:val="lowerLetter"/>
+      <w:lvlText w:val="%2."/>
+      <w:lvlJc w:val="left"/>
+      <w:pPr>
+        <w:ind w:left="1080" w:hanging="360"/>
+      </w:pPr>
+    </w:lvl>
+    <w:lvl w:ilvl="2" w:tplc="0416001B" w:tentative="1">
+      <w:start w:val="1"/>
+      <w:numFmt w:val="lowerRoman"/>
+      <w:lvlText w:val="%3."/>
+      <w:lvlJc w:val="right"/>
+      <w:pPr>
+        <w:ind w:left="1800" w:hanging="180"/>
+      </w:pPr>
+    </w:lvl>
+    <w:lvl w:ilvl="3" w:tplc="0416000F" w:tentative="1">
+      <w:start w:val="1"/>
+      <w:numFmt w:val="decimal"/>
+      <w:lvlText w:val="%4."/>
+      <w:lvlJc w:val="left"/>
+      <w:pPr>
+        <w:ind w:left="2520" w:hanging="360"/>
+      </w:pPr>
+    </w:lvl>
+    <w:lvl w:ilvl="4" w:tplc="04160019" w:tentative="1">
+      <w:start w:val="1"/>
+      <w:numFmt w:val="lowerLetter"/>
+      <w:lvlText w:val="%5."/>
+      <w:lvlJc w:val="left"/>
+      <w:pPr>
+        <w:ind w:left="3240" w:hanging="360"/>
+      </w:pPr>
+    </w:lvl>
+    <w:lvl w:ilvl="5" w:tplc="0416001B" w:tentative="1">
+      <w:start w:val="1"/>
+      <w:numFmt w:val="lowerRoman"/>
+      <w:lvlText w:val="%6."/>
+      <w:lvlJc w:val="right"/>
+      <w:pPr>
+        <w:ind w:left="3960" w:hanging="180"/>
+      </w:pPr>
+    </w:lvl>
+    <w:lvl w:ilvl="6" w:tplc="0416000F" w:tentative="1">
+      <w:start w:val="1"/>
+      <w:numFmt w:val="decimal"/>
+      <w:lvlText w:val="%7."/>
+      <w:lvlJc w:val="left"/>
+      <w:pPr>
+        <w:ind w:left="4680" w:hanging="360"/>
+      </w:pPr>
+    </w:lvl>
+    <w:lvl w:ilvl="7" w:tplc="04160019" w:tentative="1">
+      <w:start w:val="1"/>
+      <w:numFmt w:val="lowerLetter"/>
+      <w:lvlText w:val="%8."/>
+      <w:lvlJc w:val="left"/>
+      <w:pPr>
+        <w:ind w:left="5400" w:hanging="360"/>
+      </w:pPr>
+    </w:lvl>
+    <w:lvl w:ilvl="8" w:tplc="0416001B" w:tentative="1">
+      <w:start w:val="1"/>
+      <w:numFmt w:val="lowerRoman"/>
+      <w:lvlText w:val="%9."/>
+      <w:lvlJc w:val="right"/>
+      <w:pPr>
+        <w:ind w:left="6120" w:hanging="180"/>
+      </w:pPr>
+    </w:lvl>
+  </w:abstractNum>
+  <w:abstractNum w:abstractNumId="8" w15:restartNumberingAfterBreak="0">
     <w:nsid w:val="4CA5212E"/>
     <w:multiLevelType w:val="hybridMultilevel"/>
     <w:tmpl w:val="22D6C2D8"/>
@@ -2860,7 +3181,7 @@
       </w:rPr>
     </w:lvl>
   </w:abstractNum>
-  <w:abstractNum w:abstractNumId="7" w15:restartNumberingAfterBreak="0">
+  <w:abstractNum w:abstractNumId="9" w15:restartNumberingAfterBreak="0">
     <w:nsid w:val="4F8A3774"/>
     <w:multiLevelType w:val="hybridMultilevel"/>
     <w:tmpl w:val="3B1AE326"/>
@@ -2946,7 +3267,7 @@
       </w:pPr>
     </w:lvl>
   </w:abstractNum>
-  <w:abstractNum w:abstractNumId="8" w15:restartNumberingAfterBreak="0">
+  <w:abstractNum w:abstractNumId="10" w15:restartNumberingAfterBreak="0">
     <w:nsid w:val="5F4C1F63"/>
     <w:multiLevelType w:val="hybridMultilevel"/>
     <w:tmpl w:val="81DEB1C0"/>
@@ -3060,31 +3381,37 @@
     </w:lvl>
   </w:abstractNum>
   <w:num w:numId="1">
-    <w:abstractNumId w:val="7"/>
+    <w:abstractNumId w:val="9"/>
   </w:num>
   <w:num w:numId="2">
-    <w:abstractNumId w:val="4"/>
+    <w:abstractNumId w:val="5"/>
   </w:num>
   <w:num w:numId="3">
-    <w:abstractNumId w:val="6"/>
+    <w:abstractNumId w:val="8"/>
   </w:num>
   <w:num w:numId="4">
-    <w:abstractNumId w:val="2"/>
+    <w:abstractNumId w:val="3"/>
   </w:num>
   <w:num w:numId="5">
     <w:abstractNumId w:val="0"/>
   </w:num>
   <w:num w:numId="6">
-    <w:abstractNumId w:val="1"/>
+    <w:abstractNumId w:val="2"/>
   </w:num>
   <w:num w:numId="7">
-    <w:abstractNumId w:val="3"/>
+    <w:abstractNumId w:val="4"/>
   </w:num>
   <w:num w:numId="8">
-    <w:abstractNumId w:val="8"/>
+    <w:abstractNumId w:val="10"/>
   </w:num>
   <w:num w:numId="9">
-    <w:abstractNumId w:val="5"/>
+    <w:abstractNumId w:val="6"/>
+  </w:num>
+  <w:num w:numId="10">
+    <w:abstractNumId w:val="7"/>
+  </w:num>
+  <w:num w:numId="11">
+    <w:abstractNumId w:val="1"/>
   </w:num>
 </w:numbering>
 </file>

</xml_diff>

<commit_message>
Adicionando alguns detalhes a splash screen.
</commit_message>
<xml_diff>
--- a/História app.docx
+++ b/História app.docx
@@ -303,31 +303,6 @@
     </w:p>
     <w:p>
       <w:r>
-        <w:t xml:space="preserve">Baseado em: </w:t>
-      </w:r>
-      <w:hyperlink r:id="rId5" w:history="1">
-        <w:r>
-          <w:rPr>
-            <w:rStyle w:val="Hyperlink"/>
-          </w:rPr>
-          <w:t>https://www.bignerdran</w:t>
-        </w:r>
-        <w:r>
-          <w:rPr>
-            <w:rStyle w:val="Hyperlink"/>
-          </w:rPr>
-          <w:t>c</w:t>
-        </w:r>
-        <w:r>
-          <w:rPr>
-            <w:rStyle w:val="Hyperlink"/>
-          </w:rPr>
-          <w:t>h.com/blog/splash-screens-the-right-way/</w:t>
-        </w:r>
-      </w:hyperlink>
-    </w:p>
-    <w:p>
-      <w:r>
         <w:t>Passos:</w:t>
       </w:r>
     </w:p>
@@ -359,24 +334,13 @@
           <w:numId w:val="11"/>
         </w:numPr>
       </w:pPr>
-      <w:r>
-        <w:t xml:space="preserve">Criar um </w:t>
-      </w:r>
-      <w:proofErr w:type="spellStart"/>
-      <w:r>
-        <w:t>drawable</w:t>
-      </w:r>
-      <w:proofErr w:type="spellEnd"/>
-      <w:r>
-        <w:t xml:space="preserve"> que guardará o </w:t>
-      </w:r>
-      <w:proofErr w:type="spellStart"/>
-      <w:r>
-        <w:t>style</w:t>
-      </w:r>
-      <w:proofErr w:type="spellEnd"/>
-      <w:r>
-        <w:t xml:space="preserve"> que irei colocar no background da </w:t>
+      <w:proofErr w:type="spellStart"/>
+      <w:r>
+        <w:t>Setar</w:t>
+      </w:r>
+      <w:proofErr w:type="spellEnd"/>
+      <w:r>
+        <w:t xml:space="preserve"> a </w:t>
       </w:r>
       <w:proofErr w:type="spellStart"/>
       <w:r>
@@ -384,7 +348,7 @@
       </w:r>
       <w:proofErr w:type="spellEnd"/>
       <w:r>
-        <w:t>;</w:t>
+        <w:t xml:space="preserve"> como LAUNCH no manifesto</w:t>
       </w:r>
     </w:p>
     <w:p>
@@ -396,21 +360,8 @@
         </w:numPr>
       </w:pPr>
       <w:r>
-        <w:t xml:space="preserve">Adicionar esse </w:t>
-      </w:r>
-      <w:proofErr w:type="spellStart"/>
-      <w:r>
-        <w:t>drawable</w:t>
-      </w:r>
-      <w:proofErr w:type="spellEnd"/>
-      <w:r>
-        <w:t xml:space="preserve"> aos </w:t>
-      </w:r>
-      <w:proofErr w:type="spellStart"/>
-      <w:r>
-        <w:t>resources</w:t>
-      </w:r>
-      <w:proofErr w:type="spellEnd"/>
+        <w:t>Editar o layout dela</w:t>
+      </w:r>
     </w:p>
     <w:p>
       <w:pPr>
@@ -421,65 +372,10 @@
         </w:numPr>
       </w:pPr>
       <w:r>
-        <w:t xml:space="preserve">Configurar no manifesto o </w:t>
-      </w:r>
-      <w:proofErr w:type="spellStart"/>
-      <w:r>
-        <w:t>theme</w:t>
-      </w:r>
-      <w:proofErr w:type="spellEnd"/>
-      <w:r>
-        <w:t xml:space="preserve"> da </w:t>
-      </w:r>
-      <w:proofErr w:type="spellStart"/>
-      <w:r>
-        <w:t>splash</w:t>
-      </w:r>
-      <w:proofErr w:type="spellEnd"/>
-      <w:r>
-        <w:t xml:space="preserve"> </w:t>
-      </w:r>
-      <w:proofErr w:type="spellStart"/>
-      <w:r>
-        <w:t>activity</w:t>
-      </w:r>
-      <w:proofErr w:type="spellEnd"/>
-    </w:p>
-    <w:p>
-      <w:pPr>
-        <w:pStyle w:val="PargrafodaLista"/>
-        <w:numPr>
-          <w:ilvl w:val="0"/>
-          <w:numId w:val="11"/>
-        </w:numPr>
-      </w:pPr>
-      <w:r>
-        <w:t xml:space="preserve">Configurar a </w:t>
-      </w:r>
-      <w:proofErr w:type="spellStart"/>
-      <w:r>
-        <w:t>splash</w:t>
-      </w:r>
-      <w:proofErr w:type="spellEnd"/>
-      <w:r>
-        <w:t xml:space="preserve"> </w:t>
-      </w:r>
-      <w:proofErr w:type="spellStart"/>
-      <w:r>
-        <w:t>screen</w:t>
-      </w:r>
-      <w:proofErr w:type="spellEnd"/>
-      <w:r>
-        <w:t xml:space="preserve"> para encaminhar para a </w:t>
-      </w:r>
-      <w:proofErr w:type="spellStart"/>
-      <w:r>
-        <w:t>activity</w:t>
-      </w:r>
-      <w:proofErr w:type="spellEnd"/>
-      <w:r>
-        <w:t xml:space="preserve"> correta.</w:t>
-      </w:r>
+        <w:t>Para que o fundo ocupe a tela inteira, é necessário criar um novo style.</w:t>
+      </w:r>
+      <w:bookmarkStart w:id="0" w:name="_GoBack"/>
+      <w:bookmarkEnd w:id="0"/>
     </w:p>
     <w:p>
       <w:pPr>
@@ -511,10 +407,16 @@
       </w:r>
       <w:proofErr w:type="spellEnd"/>
       <w:r>
-        <w:t xml:space="preserve"> em um arquivo xml.</w:t>
-      </w:r>
-      <w:bookmarkStart w:id="0" w:name="_GoBack"/>
-      <w:bookmarkEnd w:id="0"/>
+        <w:t xml:space="preserve"> em um arquivo </w:t>
+      </w:r>
+      <w:proofErr w:type="spellStart"/>
+      <w:r>
+        <w:t>xml</w:t>
+      </w:r>
+      <w:proofErr w:type="spellEnd"/>
+      <w:r>
+        <w:t>.</w:t>
+      </w:r>
     </w:p>
     <w:p>
       <w:pPr>
@@ -643,8 +545,13 @@
           <w:numId w:val="3"/>
         </w:numPr>
       </w:pPr>
-      <w:r>
-        <w:t>aplicativo – é o nome do folder que ir</w:t>
+      <w:proofErr w:type="gramStart"/>
+      <w:r>
+        <w:t>aplicativo</w:t>
+      </w:r>
+      <w:proofErr w:type="gramEnd"/>
+      <w:r>
+        <w:t xml:space="preserve"> – é o nome do folder que ir</w:t>
       </w:r>
       <w:r>
         <w:t>á conter o aplicativo;</w:t>
@@ -659,7 +566,15 @@
         </w:numPr>
       </w:pPr>
       <w:r>
-        <w:t>“me.photo2.app” é o id do projeto;</w:t>
+        <w:t>“</w:t>
+      </w:r>
+      <w:proofErr w:type="gramStart"/>
+      <w:r>
+        <w:t>me.photo2.app</w:t>
+      </w:r>
+      <w:proofErr w:type="gramEnd"/>
+      <w:r>
+        <w:t>” é o id do projeto;</w:t>
       </w:r>
     </w:p>
     <w:p>
@@ -683,10 +598,12 @@
         </w:numPr>
       </w:pPr>
       <w:proofErr w:type="spellStart"/>
+      <w:proofErr w:type="gramStart"/>
       <w:r>
         <w:t>hello</w:t>
       </w:r>
       <w:proofErr w:type="spellEnd"/>
+      <w:proofErr w:type="gramEnd"/>
       <w:r>
         <w:t xml:space="preserve">-world – é o </w:t>
       </w:r>
@@ -779,24 +696,32 @@
           <w:u w:val="single"/>
         </w:rPr>
       </w:pPr>
+      <w:proofErr w:type="gramStart"/>
       <w:r>
         <w:rPr>
           <w:u w:val="single"/>
         </w:rPr>
+        <w:t>phonegap</w:t>
+      </w:r>
+      <w:proofErr w:type="gramEnd"/>
+      <w:r>
+        <w:rPr>
+          <w:u w:val="single"/>
+        </w:rPr>
+        <w:t xml:space="preserve"> serve</w:t>
+      </w:r>
+    </w:p>
+    <w:p>
+      <w:pPr>
+        <w:rPr>
+          <w:lang w:val="en-US"/>
+        </w:rPr>
+      </w:pPr>
+      <w:r>
+        <w:rPr>
+          <w:lang w:val="en-US"/>
+        </w:rPr>
         <w:lastRenderedPageBreak/>
-        <w:t>phonegap serve</w:t>
-      </w:r>
-    </w:p>
-    <w:p>
-      <w:pPr>
-        <w:rPr>
-          <w:lang w:val="en-US"/>
-        </w:rPr>
-      </w:pPr>
-      <w:r>
-        <w:rPr>
-          <w:lang w:val="en-US"/>
-        </w:rPr>
         <w:t>Options:</w:t>
       </w:r>
     </w:p>
@@ -963,6 +888,7 @@
           <w:u w:val="single"/>
         </w:rPr>
       </w:pPr>
+      <w:proofErr w:type="gramStart"/>
       <w:r>
         <w:rPr>
           <w:u w:val="single"/>
@@ -973,13 +899,20 @@
         <w:rPr>
           <w:u w:val="single"/>
         </w:rPr>
-        <w:t xml:space="preserve">honegap </w:t>
-      </w:r>
-      <w:proofErr w:type="spellStart"/>
+        <w:t>honegap</w:t>
+      </w:r>
+      <w:proofErr w:type="gramEnd"/>
       <w:r>
         <w:rPr>
           <w:u w:val="single"/>
         </w:rPr>
+        <w:t xml:space="preserve"> </w:t>
+      </w:r>
+      <w:proofErr w:type="spellStart"/>
+      <w:r>
+        <w:rPr>
+          <w:u w:val="single"/>
+        </w:rPr>
         <w:t>remote</w:t>
       </w:r>
       <w:proofErr w:type="spellEnd"/>
@@ -1041,11 +974,19 @@
           <w:u w:val="single"/>
         </w:rPr>
       </w:pPr>
+      <w:proofErr w:type="gramStart"/>
       <w:r>
         <w:rPr>
           <w:u w:val="single"/>
         </w:rPr>
-        <w:t xml:space="preserve">phonegap </w:t>
+        <w:t>phonegap</w:t>
+      </w:r>
+      <w:proofErr w:type="gramEnd"/>
+      <w:r>
+        <w:rPr>
+          <w:u w:val="single"/>
+        </w:rPr>
+        <w:t xml:space="preserve"> </w:t>
       </w:r>
       <w:proofErr w:type="spellStart"/>
       <w:r>
@@ -1119,7 +1060,7 @@
       <w:r>
         <w:t xml:space="preserve">Lista de core plug-ins pode ser encontrado aqui: </w:t>
       </w:r>
-      <w:hyperlink r:id="rId6" w:history="1">
+      <w:hyperlink r:id="rId5" w:history="1">
         <w:r>
           <w:rPr>
             <w:rStyle w:val="Hyperlink"/>
@@ -1177,7 +1118,7 @@
         </w:rPr>
         <w:t> </w:t>
       </w:r>
-      <w:hyperlink r:id="rId7" w:history="1">
+      <w:hyperlink r:id="rId6" w:history="1">
         <w:r>
           <w:rPr>
             <w:rStyle w:val="Hyperlink"/>
@@ -1612,7 +1553,7 @@
                     <pic:cNvPicPr/>
                   </pic:nvPicPr>
                   <pic:blipFill>
-                    <a:blip r:embed="rId8"/>
+                    <a:blip r:embed="rId7"/>
                     <a:stretch>
                       <a:fillRect/>
                     </a:stretch>
@@ -1653,12 +1594,17 @@
         <w:t xml:space="preserve">: </w:t>
       </w:r>
       <w:proofErr w:type="spellStart"/>
+      <w:proofErr w:type="gramStart"/>
       <w:r>
         <w:t>none</w:t>
       </w:r>
       <w:proofErr w:type="spellEnd"/>
       <w:r>
-        <w:t xml:space="preserve">;” para evitar que, no </w:t>
+        <w:t>;”</w:t>
+      </w:r>
+      <w:proofErr w:type="gramEnd"/>
+      <w:r>
+        <w:t xml:space="preserve"> para evitar que, no </w:t>
       </w:r>
       <w:proofErr w:type="spellStart"/>
       <w:r>
@@ -1742,10 +1688,12 @@
         </w:numPr>
       </w:pPr>
       <w:proofErr w:type="spellStart"/>
+      <w:proofErr w:type="gramStart"/>
       <w:r>
         <w:t>sudo</w:t>
       </w:r>
       <w:proofErr w:type="spellEnd"/>
+      <w:proofErr w:type="gramEnd"/>
       <w:r>
         <w:t xml:space="preserve"> </w:t>
       </w:r>
@@ -1772,10 +1720,12 @@
         </w:numPr>
       </w:pPr>
       <w:proofErr w:type="spellStart"/>
+      <w:proofErr w:type="gramStart"/>
       <w:r>
         <w:t>sudo</w:t>
       </w:r>
       <w:proofErr w:type="spellEnd"/>
+      <w:proofErr w:type="gramEnd"/>
       <w:r>
         <w:t xml:space="preserve"> </w:t>
       </w:r>
@@ -1810,10 +1760,12 @@
         </w:numPr>
       </w:pPr>
       <w:proofErr w:type="spellStart"/>
+      <w:proofErr w:type="gramStart"/>
       <w:r>
         <w:t>sudo</w:t>
       </w:r>
       <w:proofErr w:type="spellEnd"/>
+      <w:proofErr w:type="gramEnd"/>
       <w:r>
         <w:t xml:space="preserve"> </w:t>
       </w:r>
@@ -1893,7 +1845,7 @@
       <w:r>
         <w:t>” (</w:t>
       </w:r>
-      <w:hyperlink r:id="rId9" w:history="1">
+      <w:hyperlink r:id="rId8" w:history="1">
         <w:r>
           <w:rPr>
             <w:rStyle w:val="Hyperlink"/>
@@ -1971,6 +1923,7 @@
         <w:t>$</w:t>
       </w:r>
       <w:proofErr w:type="spellStart"/>
+      <w:proofErr w:type="gramStart"/>
       <w:r>
         <w:rPr>
           <w:b/>
@@ -1985,6 +1938,7 @@
         <w:t>.$</w:t>
       </w:r>
       <w:proofErr w:type="spellStart"/>
+      <w:proofErr w:type="gramEnd"/>
       <w:r>
         <w:rPr>
           <w:b/>
@@ -2034,10 +1988,12 @@
         <w:t>$</w:t>
       </w:r>
       <w:proofErr w:type="spellStart"/>
+      <w:proofErr w:type="gramStart"/>
       <w:r>
         <w:t>scope.funcao</w:t>
       </w:r>
       <w:proofErr w:type="spellEnd"/>
+      <w:proofErr w:type="gramEnd"/>
       <w:r>
         <w:t xml:space="preserve"> = </w:t>
       </w:r>
@@ -2062,10 +2018,12 @@
         <w:t>$</w:t>
       </w:r>
       <w:proofErr w:type="spellStart"/>
+      <w:proofErr w:type="gramStart"/>
       <w:r>
         <w:t>scope.variavel</w:t>
       </w:r>
       <w:proofErr w:type="spellEnd"/>
+      <w:proofErr w:type="gramEnd"/>
       <w:r>
         <w:t xml:space="preserve"> = </w:t>
       </w:r>
@@ -2110,12 +2068,17 @@
         <w:t xml:space="preserve">Var função = </w:t>
       </w:r>
       <w:proofErr w:type="spellStart"/>
+      <w:proofErr w:type="gramStart"/>
       <w:r>
         <w:t>function</w:t>
       </w:r>
       <w:proofErr w:type="spellEnd"/>
       <w:r>
-        <w:t>(){}</w:t>
+        <w:t>(</w:t>
+      </w:r>
+      <w:proofErr w:type="gramEnd"/>
+      <w:r>
+        <w:t>){}</w:t>
       </w:r>
     </w:p>
     <w:p>
@@ -2158,10 +2121,12 @@
         <w:t xml:space="preserve"> = </w:t>
       </w:r>
       <w:proofErr w:type="spellStart"/>
+      <w:proofErr w:type="gramStart"/>
       <w:r>
         <w:t>angular.module</w:t>
       </w:r>
       <w:proofErr w:type="spellEnd"/>
+      <w:proofErr w:type="gramEnd"/>
       <w:r>
         <w:t>(‘</w:t>
       </w:r>

</xml_diff>

<commit_message>
Trocando o WebView por um TextView na atividade dos termos. Carrega muito mais rápido!
</commit_message>
<xml_diff>
--- a/História app.docx
+++ b/História app.docx
@@ -372,10 +372,16 @@
         </w:numPr>
       </w:pPr>
       <w:r>
-        <w:t>Para que o fundo ocupe a tela inteira, é necessário criar um novo style.</w:t>
-      </w:r>
-      <w:bookmarkStart w:id="0" w:name="_GoBack"/>
-      <w:bookmarkEnd w:id="0"/>
+        <w:t xml:space="preserve">Para que o fundo ocupe a tela inteira, é necessário criar um novo </w:t>
+      </w:r>
+      <w:proofErr w:type="spellStart"/>
+      <w:r>
+        <w:t>style</w:t>
+      </w:r>
+      <w:proofErr w:type="spellEnd"/>
+      <w:r>
+        <w:t>.</w:t>
+      </w:r>
     </w:p>
     <w:p>
       <w:pPr>
@@ -421,13 +427,556 @@
     <w:p>
       <w:pPr>
         <w:pStyle w:val="Ttulo1"/>
-      </w:pPr>
+        <w:numPr>
+          <w:ilvl w:val="0"/>
+          <w:numId w:val="9"/>
+        </w:numPr>
+      </w:pPr>
+      <w:r>
+        <w:t xml:space="preserve">Usando HTML em </w:t>
+      </w:r>
+      <w:proofErr w:type="spellStart"/>
+      <w:r>
+        <w:t>textviews</w:t>
+      </w:r>
+      <w:proofErr w:type="spellEnd"/>
+    </w:p>
+    <w:p>
+      <w:r>
+        <w:t xml:space="preserve">Ótima forma de usar </w:t>
+      </w:r>
+      <w:proofErr w:type="spellStart"/>
+      <w:r>
+        <w:t>html</w:t>
+      </w:r>
+      <w:proofErr w:type="spellEnd"/>
+      <w:r>
+        <w:t xml:space="preserve"> dentro de </w:t>
+      </w:r>
+      <w:proofErr w:type="spellStart"/>
+      <w:r>
+        <w:t>textviews</w:t>
+      </w:r>
+      <w:proofErr w:type="spellEnd"/>
+      <w:r>
+        <w:t xml:space="preserve"> (se forem bem simples) é converter o </w:t>
+      </w:r>
+      <w:proofErr w:type="spellStart"/>
+      <w:r>
+        <w:t>html</w:t>
+      </w:r>
+      <w:proofErr w:type="spellEnd"/>
+      <w:r>
+        <w:t xml:space="preserve"> para um </w:t>
+      </w:r>
+      <w:proofErr w:type="spellStart"/>
+      <w:r>
+        <w:t>resource</w:t>
+      </w:r>
+      <w:proofErr w:type="spellEnd"/>
+      <w:r>
+        <w:t xml:space="preserve"> do tipo </w:t>
+      </w:r>
+      <w:proofErr w:type="spellStart"/>
+      <w:r>
+        <w:t>string</w:t>
+      </w:r>
+      <w:proofErr w:type="spellEnd"/>
+      <w:r>
+        <w:t xml:space="preserve"> e depois </w:t>
+      </w:r>
+      <w:proofErr w:type="spellStart"/>
+      <w:r>
+        <w:t>setá-lo</w:t>
+      </w:r>
+      <w:proofErr w:type="spellEnd"/>
+      <w:r>
+        <w:t xml:space="preserve"> ao </w:t>
+      </w:r>
+      <w:proofErr w:type="spellStart"/>
+      <w:r>
+        <w:t>textview</w:t>
+      </w:r>
+      <w:proofErr w:type="spellEnd"/>
+      <w:r>
+        <w:t xml:space="preserve">. Para fazer um HTML ser definido dentro de um </w:t>
+      </w:r>
+      <w:proofErr w:type="spellStart"/>
+      <w:r>
+        <w:t>resource</w:t>
+      </w:r>
+      <w:proofErr w:type="spellEnd"/>
+      <w:r>
+        <w:t xml:space="preserve"> </w:t>
+      </w:r>
+      <w:proofErr w:type="spellStart"/>
+      <w:r>
+        <w:t>string</w:t>
+      </w:r>
+      <w:proofErr w:type="spellEnd"/>
+      <w:r>
+        <w:t xml:space="preserve"> basta usar: </w:t>
+      </w:r>
+      <w:proofErr w:type="gramStart"/>
+      <w:r>
+        <w:t>&lt;![</w:t>
+      </w:r>
+      <w:proofErr w:type="gramEnd"/>
+      <w:r>
+        <w:t xml:space="preserve">CDATA[    </w:t>
+      </w:r>
+      <w:proofErr w:type="spellStart"/>
+      <w:r>
+        <w:t>html</w:t>
+      </w:r>
+      <w:proofErr w:type="spellEnd"/>
+      <w:r>
+        <w:t xml:space="preserve"> aqui dentro    ]]&gt;. Exemplo abaixo:</w:t>
+      </w:r>
+    </w:p>
+    <w:p>
+      <w:pPr>
+        <w:shd w:val="clear" w:color="auto" w:fill="2B2B2B"/>
+        <w:tabs>
+          <w:tab w:val="left" w:pos="916"/>
+          <w:tab w:val="left" w:pos="1832"/>
+          <w:tab w:val="left" w:pos="2748"/>
+          <w:tab w:val="left" w:pos="3664"/>
+          <w:tab w:val="left" w:pos="4580"/>
+          <w:tab w:val="left" w:pos="5496"/>
+          <w:tab w:val="left" w:pos="6412"/>
+          <w:tab w:val="left" w:pos="7328"/>
+          <w:tab w:val="left" w:pos="8244"/>
+          <w:tab w:val="left" w:pos="9160"/>
+          <w:tab w:val="left" w:pos="10076"/>
+          <w:tab w:val="left" w:pos="10992"/>
+          <w:tab w:val="left" w:pos="11908"/>
+          <w:tab w:val="left" w:pos="12824"/>
+          <w:tab w:val="left" w:pos="13740"/>
+          <w:tab w:val="left" w:pos="14656"/>
+        </w:tabs>
+        <w:spacing w:after="0" w:line="240" w:lineRule="auto"/>
+        <w:rPr>
+          <w:rFonts w:ascii="Courier New" w:eastAsia="Times New Roman" w:hAnsi="Courier New" w:cs="Courier New"/>
+          <w:color w:val="A9B7C6"/>
+          <w:sz w:val="20"/>
+          <w:szCs w:val="20"/>
+          <w:lang w:eastAsia="pt-BR"/>
+        </w:rPr>
+      </w:pPr>
+      <w:r>
+        <w:rPr>
+          <w:rFonts w:ascii="Courier New" w:eastAsia="Times New Roman" w:hAnsi="Courier New" w:cs="Courier New"/>
+          <w:color w:val="E8BF6A"/>
+          <w:sz w:val="20"/>
+          <w:szCs w:val="20"/>
+          <w:lang w:eastAsia="pt-BR"/>
+        </w:rPr>
+        <w:t>&lt;</w:t>
+      </w:r>
+      <w:proofErr w:type="spellStart"/>
+      <w:proofErr w:type="gramStart"/>
+      <w:r>
+        <w:rPr>
+          <w:rFonts w:ascii="Courier New" w:eastAsia="Times New Roman" w:hAnsi="Courier New" w:cs="Courier New"/>
+          <w:color w:val="E8BF6A"/>
+          <w:sz w:val="20"/>
+          <w:szCs w:val="20"/>
+          <w:lang w:eastAsia="pt-BR"/>
+        </w:rPr>
+        <w:t>string</w:t>
+      </w:r>
+      <w:proofErr w:type="spellEnd"/>
+      <w:proofErr w:type="gramEnd"/>
+      <w:r>
+        <w:rPr>
+          <w:rFonts w:ascii="Courier New" w:eastAsia="Times New Roman" w:hAnsi="Courier New" w:cs="Courier New"/>
+          <w:color w:val="E8BF6A"/>
+          <w:sz w:val="20"/>
+          <w:szCs w:val="20"/>
+          <w:lang w:eastAsia="pt-BR"/>
+        </w:rPr>
+        <w:t xml:space="preserve"> </w:t>
+      </w:r>
+      <w:proofErr w:type="spellStart"/>
+      <w:r>
+        <w:rPr>
+          <w:rFonts w:ascii="Courier New" w:eastAsia="Times New Roman" w:hAnsi="Courier New" w:cs="Courier New"/>
+          <w:color w:val="BABABA"/>
+          <w:sz w:val="20"/>
+          <w:szCs w:val="20"/>
+          <w:lang w:eastAsia="pt-BR"/>
+        </w:rPr>
+        <w:t>name</w:t>
+      </w:r>
+      <w:proofErr w:type="spellEnd"/>
+      <w:r>
+        <w:rPr>
+          <w:rFonts w:ascii="Courier New" w:eastAsia="Times New Roman" w:hAnsi="Courier New" w:cs="Courier New"/>
+          <w:color w:val="BABABA"/>
+          <w:sz w:val="20"/>
+          <w:szCs w:val="20"/>
+          <w:lang w:eastAsia="pt-BR"/>
+        </w:rPr>
+        <w:t>=</w:t>
+      </w:r>
+      <w:r>
+        <w:rPr>
+          <w:rFonts w:ascii="Courier New" w:eastAsia="Times New Roman" w:hAnsi="Courier New" w:cs="Courier New"/>
+          <w:color w:val="6A8759"/>
+          <w:sz w:val="20"/>
+          <w:szCs w:val="20"/>
+          <w:lang w:eastAsia="pt-BR"/>
+        </w:rPr>
+        <w:t>"termos"</w:t>
+      </w:r>
+      <w:r>
+        <w:rPr>
+          <w:rFonts w:ascii="Courier New" w:eastAsia="Times New Roman" w:hAnsi="Courier New" w:cs="Courier New"/>
+          <w:color w:val="E8BF6A"/>
+          <w:sz w:val="20"/>
+          <w:szCs w:val="20"/>
+          <w:lang w:eastAsia="pt-BR"/>
+        </w:rPr>
+        <w:t>&gt;</w:t>
+      </w:r>
+      <w:r>
+        <w:rPr>
+          <w:rFonts w:ascii="Courier New" w:eastAsia="Times New Roman" w:hAnsi="Courier New" w:cs="Courier New"/>
+          <w:color w:val="E8BF6A"/>
+          <w:sz w:val="20"/>
+          <w:szCs w:val="20"/>
+          <w:lang w:eastAsia="pt-BR"/>
+        </w:rPr>
+        <w:br/>
+        <w:t xml:space="preserve">    </w:t>
+      </w:r>
+      <w:r>
+        <w:rPr>
+          <w:rFonts w:ascii="Courier New" w:eastAsia="Times New Roman" w:hAnsi="Courier New" w:cs="Courier New"/>
+          <w:color w:val="A9B7C6"/>
+          <w:sz w:val="20"/>
+          <w:szCs w:val="20"/>
+          <w:lang w:eastAsia="pt-BR"/>
+        </w:rPr>
+        <w:t>&lt;![CDATA[</w:t>
+      </w:r>
+      <w:r>
+        <w:rPr>
+          <w:rFonts w:ascii="Courier New" w:eastAsia="Times New Roman" w:hAnsi="Courier New" w:cs="Courier New"/>
+          <w:color w:val="A9B7C6"/>
+          <w:sz w:val="20"/>
+          <w:szCs w:val="20"/>
+          <w:lang w:eastAsia="pt-BR"/>
+        </w:rPr>
+        <w:br/>
+        <w:t xml:space="preserve">        &lt;h1&gt;Título&lt;/h1&gt;</w:t>
+      </w:r>
+      <w:r>
+        <w:rPr>
+          <w:rFonts w:ascii="Courier New" w:eastAsia="Times New Roman" w:hAnsi="Courier New" w:cs="Courier New"/>
+          <w:color w:val="A9B7C6"/>
+          <w:sz w:val="20"/>
+          <w:szCs w:val="20"/>
+          <w:lang w:eastAsia="pt-BR"/>
+        </w:rPr>
+        <w:br/>
+        <w:t xml:space="preserve">    &lt;p&gt;Aqui irá o parágrafo falando dos termos de uso e etc.&lt;/p&gt;</w:t>
+      </w:r>
+      <w:r>
+        <w:rPr>
+          <w:rFonts w:ascii="Courier New" w:eastAsia="Times New Roman" w:hAnsi="Courier New" w:cs="Courier New"/>
+          <w:color w:val="A9B7C6"/>
+          <w:sz w:val="20"/>
+          <w:szCs w:val="20"/>
+          <w:lang w:eastAsia="pt-BR"/>
+        </w:rPr>
+        <w:br/>
+        <w:t xml:space="preserve">    &lt;h2&gt;Sub Título&lt;/h2&gt;</w:t>
+      </w:r>
+      <w:r>
+        <w:rPr>
+          <w:rFonts w:ascii="Courier New" w:eastAsia="Times New Roman" w:hAnsi="Courier New" w:cs="Courier New"/>
+          <w:color w:val="A9B7C6"/>
+          <w:sz w:val="20"/>
+          <w:szCs w:val="20"/>
+          <w:lang w:eastAsia="pt-BR"/>
+        </w:rPr>
+        <w:br/>
+        <w:t xml:space="preserve">    &lt;p&gt;Aqui vai mais um parágrafo falando de um monte de coisa.&lt;/p&gt;</w:t>
+      </w:r>
+      <w:r>
+        <w:rPr>
+          <w:rFonts w:ascii="Courier New" w:eastAsia="Times New Roman" w:hAnsi="Courier New" w:cs="Courier New"/>
+          <w:color w:val="A9B7C6"/>
+          <w:sz w:val="20"/>
+          <w:szCs w:val="20"/>
+          <w:lang w:eastAsia="pt-BR"/>
+        </w:rPr>
+        <w:br/>
+        <w:t xml:space="preserve">    ]]&gt;</w:t>
+      </w:r>
+      <w:r>
+        <w:rPr>
+          <w:rFonts w:ascii="Courier New" w:eastAsia="Times New Roman" w:hAnsi="Courier New" w:cs="Courier New"/>
+          <w:color w:val="A9B7C6"/>
+          <w:sz w:val="20"/>
+          <w:szCs w:val="20"/>
+          <w:lang w:eastAsia="pt-BR"/>
+        </w:rPr>
+        <w:br/>
+      </w:r>
+      <w:r>
+        <w:rPr>
+          <w:rFonts w:ascii="Courier New" w:eastAsia="Times New Roman" w:hAnsi="Courier New" w:cs="Courier New"/>
+          <w:color w:val="E8BF6A"/>
+          <w:sz w:val="20"/>
+          <w:szCs w:val="20"/>
+          <w:lang w:eastAsia="pt-BR"/>
+        </w:rPr>
+        <w:t>&lt;/</w:t>
+      </w:r>
+      <w:proofErr w:type="spellStart"/>
+      <w:r>
+        <w:rPr>
+          <w:rFonts w:ascii="Courier New" w:eastAsia="Times New Roman" w:hAnsi="Courier New" w:cs="Courier New"/>
+          <w:color w:val="E8BF6A"/>
+          <w:sz w:val="20"/>
+          <w:szCs w:val="20"/>
+          <w:lang w:eastAsia="pt-BR"/>
+        </w:rPr>
+        <w:t>string</w:t>
+      </w:r>
+      <w:proofErr w:type="spellEnd"/>
+      <w:r>
+        <w:rPr>
+          <w:rFonts w:ascii="Courier New" w:eastAsia="Times New Roman" w:hAnsi="Courier New" w:cs="Courier New"/>
+          <w:color w:val="E8BF6A"/>
+          <w:sz w:val="20"/>
+          <w:szCs w:val="20"/>
+          <w:lang w:eastAsia="pt-BR"/>
+        </w:rPr>
+        <w:t>&gt;</w:t>
+      </w:r>
+    </w:p>
+    <w:p>
+      <w:pPr>
+        <w:pStyle w:val="Ttulo1"/>
+        <w:rPr>
+          <w:rFonts w:asciiTheme="minorHAnsi" w:eastAsiaTheme="minorHAnsi" w:hAnsiTheme="minorHAnsi" w:cstheme="minorBidi"/>
+          <w:color w:val="auto"/>
+          <w:sz w:val="22"/>
+          <w:szCs w:val="22"/>
+        </w:rPr>
+      </w:pPr>
+      <w:r>
+        <w:rPr>
+          <w:rFonts w:asciiTheme="minorHAnsi" w:eastAsiaTheme="minorHAnsi" w:hAnsiTheme="minorHAnsi" w:cstheme="minorBidi"/>
+          <w:color w:val="auto"/>
+          <w:sz w:val="22"/>
+          <w:szCs w:val="22"/>
+        </w:rPr>
+        <w:t xml:space="preserve">Depois, basta </w:t>
+      </w:r>
+      <w:proofErr w:type="spellStart"/>
+      <w:r>
+        <w:rPr>
+          <w:rFonts w:asciiTheme="minorHAnsi" w:eastAsiaTheme="minorHAnsi" w:hAnsiTheme="minorHAnsi" w:cstheme="minorBidi"/>
+          <w:color w:val="auto"/>
+          <w:sz w:val="22"/>
+          <w:szCs w:val="22"/>
+        </w:rPr>
+        <w:t>setar</w:t>
+      </w:r>
+      <w:proofErr w:type="spellEnd"/>
+      <w:r>
+        <w:rPr>
+          <w:rFonts w:asciiTheme="minorHAnsi" w:eastAsiaTheme="minorHAnsi" w:hAnsiTheme="minorHAnsi" w:cstheme="minorBidi"/>
+          <w:color w:val="auto"/>
+          <w:sz w:val="22"/>
+          <w:szCs w:val="22"/>
+        </w:rPr>
+        <w:t xml:space="preserve"> essa </w:t>
+      </w:r>
+      <w:proofErr w:type="spellStart"/>
+      <w:r>
+        <w:rPr>
+          <w:rFonts w:asciiTheme="minorHAnsi" w:eastAsiaTheme="minorHAnsi" w:hAnsiTheme="minorHAnsi" w:cstheme="minorBidi"/>
+          <w:color w:val="auto"/>
+          <w:sz w:val="22"/>
+          <w:szCs w:val="22"/>
+        </w:rPr>
+        <w:t>string</w:t>
+      </w:r>
+      <w:proofErr w:type="spellEnd"/>
+      <w:r>
+        <w:rPr>
+          <w:rFonts w:asciiTheme="minorHAnsi" w:eastAsiaTheme="minorHAnsi" w:hAnsiTheme="minorHAnsi" w:cstheme="minorBidi"/>
+          <w:color w:val="auto"/>
+          <w:sz w:val="22"/>
+          <w:szCs w:val="22"/>
+        </w:rPr>
+        <w:t xml:space="preserve"> ao </w:t>
+      </w:r>
+      <w:proofErr w:type="spellStart"/>
+      <w:r>
+        <w:rPr>
+          <w:rFonts w:asciiTheme="minorHAnsi" w:eastAsiaTheme="minorHAnsi" w:hAnsiTheme="minorHAnsi" w:cstheme="minorBidi"/>
+          <w:color w:val="auto"/>
+          <w:sz w:val="22"/>
+          <w:szCs w:val="22"/>
+        </w:rPr>
+        <w:t>textview</w:t>
+      </w:r>
+      <w:proofErr w:type="spellEnd"/>
+      <w:r>
+        <w:rPr>
+          <w:rFonts w:asciiTheme="minorHAnsi" w:eastAsiaTheme="minorHAnsi" w:hAnsiTheme="minorHAnsi" w:cstheme="minorBidi"/>
+          <w:color w:val="auto"/>
+          <w:sz w:val="22"/>
+          <w:szCs w:val="22"/>
+        </w:rPr>
+        <w:t xml:space="preserve"> da seguinte forma:</w:t>
+      </w:r>
+    </w:p>
+    <w:p>
+      <w:pPr>
+        <w:pStyle w:val="Pr-formataoHTML"/>
+        <w:shd w:val="clear" w:color="auto" w:fill="2B2B2B"/>
+        <w:rPr>
+          <w:color w:val="A9B7C6"/>
+          <w:lang w:val="en-US"/>
+        </w:rPr>
+      </w:pPr>
+      <w:proofErr w:type="spellStart"/>
+      <w:r>
+        <w:rPr>
+          <w:color w:val="A9B7C6"/>
+          <w:lang w:val="en-US"/>
+        </w:rPr>
+        <w:t>textView.setText</w:t>
+      </w:r>
+      <w:proofErr w:type="spellEnd"/>
+      <w:r>
+        <w:rPr>
+          <w:color w:val="A9B7C6"/>
+          <w:lang w:val="en-US"/>
+        </w:rPr>
+        <w:t>(</w:t>
+      </w:r>
+      <w:proofErr w:type="spellStart"/>
+      <w:r>
+        <w:rPr>
+          <w:color w:val="A9B7C6"/>
+          <w:lang w:val="en-US"/>
+        </w:rPr>
+        <w:t>Html.</w:t>
+      </w:r>
+      <w:r>
+        <w:rPr>
+          <w:i/>
+          <w:iCs/>
+          <w:color w:val="A9B7C6"/>
+          <w:lang w:val="en-US"/>
+        </w:rPr>
+        <w:t>fromHtml</w:t>
+      </w:r>
+      <w:proofErr w:type="spellEnd"/>
+      <w:r>
+        <w:rPr>
+          <w:color w:val="A9B7C6"/>
+          <w:lang w:val="en-US"/>
+        </w:rPr>
+        <w:t>(</w:t>
+      </w:r>
+      <w:proofErr w:type="spellStart"/>
+      <w:r>
+        <w:rPr>
+          <w:color w:val="A9B7C6"/>
+          <w:lang w:val="en-US"/>
+        </w:rPr>
+        <w:t>getString</w:t>
+      </w:r>
+      <w:proofErr w:type="spellEnd"/>
+      <w:r>
+        <w:rPr>
+          <w:color w:val="A9B7C6"/>
+          <w:lang w:val="en-US"/>
+        </w:rPr>
+        <w:t>(</w:t>
+      </w:r>
+      <w:proofErr w:type="spellStart"/>
+      <w:proofErr w:type="gramStart"/>
+      <w:r>
+        <w:rPr>
+          <w:color w:val="A9B7C6"/>
+          <w:lang w:val="en-US"/>
+        </w:rPr>
+        <w:t>R.string</w:t>
+      </w:r>
+      <w:proofErr w:type="gramEnd"/>
+      <w:r>
+        <w:rPr>
+          <w:color w:val="A9B7C6"/>
+          <w:lang w:val="en-US"/>
+        </w:rPr>
+        <w:t>.</w:t>
+      </w:r>
+      <w:r>
+        <w:rPr>
+          <w:i/>
+          <w:iCs/>
+          <w:color w:val="9876AA"/>
+          <w:lang w:val="en-US"/>
+        </w:rPr>
+        <w:t>termos</w:t>
+      </w:r>
+      <w:proofErr w:type="spellEnd"/>
+      <w:r>
+        <w:rPr>
+          <w:color w:val="A9B7C6"/>
+          <w:lang w:val="en-US"/>
+        </w:rPr>
+        <w:t>)))</w:t>
+      </w:r>
+      <w:r>
+        <w:rPr>
+          <w:color w:val="CC7832"/>
+          <w:lang w:val="en-US"/>
+        </w:rPr>
+        <w:t>;</w:t>
+      </w:r>
     </w:p>
     <w:p>
       <w:pPr>
         <w:pBdr>
           <w:bottom w:val="single" w:sz="12" w:space="1" w:color="auto"/>
         </w:pBdr>
+        <w:rPr>
+          <w:lang w:val="en-US"/>
+        </w:rPr>
+      </w:pPr>
+    </w:p>
+    <w:p>
+      <w:pPr>
+        <w:pBdr>
+          <w:bottom w:val="single" w:sz="12" w:space="1" w:color="auto"/>
+        </w:pBdr>
+        <w:rPr>
+          <w:lang w:val="en-US"/>
+        </w:rPr>
+      </w:pPr>
+      <w:bookmarkStart w:id="0" w:name="_GoBack"/>
+      <w:bookmarkEnd w:id="0"/>
+    </w:p>
+    <w:p>
+      <w:pPr>
+        <w:pBdr>
+          <w:bottom w:val="single" w:sz="12" w:space="1" w:color="auto"/>
+        </w:pBdr>
+        <w:rPr>
+          <w:lang w:val="en-US"/>
+        </w:rPr>
       </w:pPr>
     </w:p>
     <w:p>
@@ -490,6 +1039,7 @@
           <w:u w:val="single"/>
           <w:lang w:val="en-US"/>
         </w:rPr>
+        <w:lastRenderedPageBreak/>
         <w:t xml:space="preserve">phonegap create </w:t>
       </w:r>
       <w:proofErr w:type="spellStart"/>
@@ -721,7 +1271,6 @@
         <w:rPr>
           <w:lang w:val="en-US"/>
         </w:rPr>
-        <w:lastRenderedPageBreak/>
         <w:t>Options:</w:t>
       </w:r>
     </w:p>
@@ -1426,7 +1975,11 @@
       </w:r>
       <w:proofErr w:type="spellEnd"/>
       <w:r>
-        <w:t xml:space="preserve"> a gente não pode fazer o debug no browser. Para resolver isso, usar github.com/</w:t>
+        <w:t xml:space="preserve"> a gente não pode fazer o debug no browser. Para resolver </w:t>
+      </w:r>
+      <w:r>
+        <w:lastRenderedPageBreak/>
+        <w:t>isso, usar github.com/</w:t>
       </w:r>
       <w:proofErr w:type="spellStart"/>
       <w:r>
@@ -1536,7 +2089,6 @@
           <w:noProof/>
           <w:lang w:eastAsia="pt-BR"/>
         </w:rPr>
-        <w:lastRenderedPageBreak/>
         <w:drawing>
           <wp:inline distT="0" distB="0" distL="0" distR="0" wp14:anchorId="30BCCF13" wp14:editId="5AC3923A">
             <wp:extent cx="3914775" cy="3355522"/>
@@ -1906,6 +2458,7 @@
         </w:numPr>
       </w:pPr>
       <w:r>
+        <w:lastRenderedPageBreak/>
         <w:t>Alguns comandos do angular não são executados automaticamente quando dentro de algumas funções especiais do DOM, como, por exemplo, “</w:t>
       </w:r>
       <w:proofErr w:type="spellStart"/>
@@ -2164,7 +2717,6 @@
         </w:numPr>
       </w:pPr>
       <w:r>
-        <w:lastRenderedPageBreak/>
         <w:t>Acabando projeto em Phonegap</w:t>
       </w:r>
     </w:p>
@@ -2864,7 +3416,7 @@
   <w:abstractNum w:abstractNumId="6" w15:restartNumberingAfterBreak="0">
     <w:nsid w:val="3B6A0F0F"/>
     <w:multiLevelType w:val="hybridMultilevel"/>
-    <w:tmpl w:val="E234A49A"/>
+    <w:tmpl w:val="5FC2F81E"/>
     <w:lvl w:ilvl="0" w:tplc="0416000F">
       <w:start w:val="1"/>
       <w:numFmt w:val="decimal"/>
@@ -3881,6 +4433,56 @@
     <w:basedOn w:val="Fontepargpadro"/>
     <w:rsid w:val="000F6E8D"/>
   </w:style>
+  <w:style w:type="paragraph" w:styleId="Pr-formataoHTML">
+    <w:name w:val="HTML Preformatted"/>
+    <w:basedOn w:val="Normal"/>
+    <w:link w:val="Pr-formataoHTMLChar"/>
+    <w:uiPriority w:val="99"/>
+    <w:semiHidden/>
+    <w:unhideWhenUsed/>
+    <w:rsid w:val="00241F7A"/>
+    <w:pPr>
+      <w:tabs>
+        <w:tab w:val="left" w:pos="916"/>
+        <w:tab w:val="left" w:pos="1832"/>
+        <w:tab w:val="left" w:pos="2748"/>
+        <w:tab w:val="left" w:pos="3664"/>
+        <w:tab w:val="left" w:pos="4580"/>
+        <w:tab w:val="left" w:pos="5496"/>
+        <w:tab w:val="left" w:pos="6412"/>
+        <w:tab w:val="left" w:pos="7328"/>
+        <w:tab w:val="left" w:pos="8244"/>
+        <w:tab w:val="left" w:pos="9160"/>
+        <w:tab w:val="left" w:pos="10076"/>
+        <w:tab w:val="left" w:pos="10992"/>
+        <w:tab w:val="left" w:pos="11908"/>
+        <w:tab w:val="left" w:pos="12824"/>
+        <w:tab w:val="left" w:pos="13740"/>
+        <w:tab w:val="left" w:pos="14656"/>
+      </w:tabs>
+      <w:spacing w:after="0" w:line="240" w:lineRule="auto"/>
+    </w:pPr>
+    <w:rPr>
+      <w:rFonts w:ascii="Courier New" w:eastAsia="Times New Roman" w:hAnsi="Courier New" w:cs="Courier New"/>
+      <w:sz w:val="20"/>
+      <w:szCs w:val="20"/>
+      <w:lang w:eastAsia="pt-BR"/>
+    </w:rPr>
+  </w:style>
+  <w:style w:type="character" w:customStyle="1" w:styleId="Pr-formataoHTMLChar">
+    <w:name w:val="Pré-formatação HTML Char"/>
+    <w:basedOn w:val="Fontepargpadro"/>
+    <w:link w:val="Pr-formataoHTML"/>
+    <w:uiPriority w:val="99"/>
+    <w:semiHidden/>
+    <w:rsid w:val="00241F7A"/>
+    <w:rPr>
+      <w:rFonts w:ascii="Courier New" w:eastAsia="Times New Roman" w:hAnsi="Courier New" w:cs="Courier New"/>
+      <w:sz w:val="20"/>
+      <w:szCs w:val="20"/>
+      <w:lang w:eastAsia="pt-BR"/>
+    </w:rPr>
+  </w:style>
 </w:styles>
 </file>
 

</xml_diff>

<commit_message>
Terminado API do site e terminado página de aceite de termos do app.
</commit_message>
<xml_diff>
--- a/História app.docx
+++ b/História app.docx
@@ -1708,8 +1708,6 @@
       <w:r>
         <w:t>debug.keystore</w:t>
       </w:r>
-      <w:bookmarkStart w:id="0" w:name="_GoBack"/>
-      <w:bookmarkEnd w:id="0"/>
       <w:proofErr w:type="spellEnd"/>
       <w:r>
         <w:t>”</w:t>
@@ -1765,10 +1763,138 @@
     </w:p>
     <w:p>
       <w:pPr>
-        <w:rPr>
-          <w:lang w:val="en-US"/>
-        </w:rPr>
-      </w:pPr>
+        <w:pStyle w:val="PargrafodaLista"/>
+        <w:numPr>
+          <w:ilvl w:val="0"/>
+          <w:numId w:val="9"/>
+        </w:numPr>
+      </w:pPr>
+      <w:r>
+        <w:t xml:space="preserve">Formas de salvar dados no </w:t>
+      </w:r>
+      <w:proofErr w:type="spellStart"/>
+      <w:r>
+        <w:t>android</w:t>
+      </w:r>
+      <w:proofErr w:type="spellEnd"/>
+    </w:p>
+    <w:p>
+      <w:hyperlink r:id="rId7" w:history="1">
+        <w:r>
+          <w:rPr>
+            <w:rStyle w:val="Hyperlink"/>
+          </w:rPr>
+          <w:t>https://developer.android.com/guide/topics/data/data-storage.html</w:t>
+        </w:r>
+      </w:hyperlink>
+    </w:p>
+    <w:p>
+      <w:pPr>
+        <w:pStyle w:val="PargrafodaLista"/>
+        <w:numPr>
+          <w:ilvl w:val="0"/>
+          <w:numId w:val="12"/>
+        </w:numPr>
+      </w:pPr>
+      <w:proofErr w:type="spellStart"/>
+      <w:r>
+        <w:t>Shared</w:t>
+      </w:r>
+      <w:proofErr w:type="spellEnd"/>
+      <w:r>
+        <w:t xml:space="preserve"> </w:t>
+      </w:r>
+      <w:proofErr w:type="spellStart"/>
+      <w:r>
+        <w:t>preferences</w:t>
+      </w:r>
+      <w:proofErr w:type="spellEnd"/>
+    </w:p>
+    <w:p>
+      <w:pPr>
+        <w:pStyle w:val="PargrafodaLista"/>
+        <w:numPr>
+          <w:ilvl w:val="0"/>
+          <w:numId w:val="12"/>
+        </w:numPr>
+      </w:pPr>
+      <w:proofErr w:type="spellStart"/>
+      <w:r>
+        <w:t>Internal</w:t>
+      </w:r>
+      <w:proofErr w:type="spellEnd"/>
+      <w:r>
+        <w:t xml:space="preserve"> </w:t>
+      </w:r>
+      <w:proofErr w:type="spellStart"/>
+      <w:r>
+        <w:t>storage</w:t>
+      </w:r>
+      <w:proofErr w:type="spellEnd"/>
+    </w:p>
+    <w:p>
+      <w:pPr>
+        <w:pStyle w:val="PargrafodaLista"/>
+        <w:numPr>
+          <w:ilvl w:val="0"/>
+          <w:numId w:val="12"/>
+        </w:numPr>
+      </w:pPr>
+      <w:proofErr w:type="spellStart"/>
+      <w:r>
+        <w:t>External</w:t>
+      </w:r>
+      <w:proofErr w:type="spellEnd"/>
+      <w:r>
+        <w:t xml:space="preserve"> </w:t>
+      </w:r>
+      <w:proofErr w:type="spellStart"/>
+      <w:r>
+        <w:t>storage</w:t>
+      </w:r>
+      <w:proofErr w:type="spellEnd"/>
+    </w:p>
+    <w:p>
+      <w:pPr>
+        <w:pStyle w:val="PargrafodaLista"/>
+        <w:numPr>
+          <w:ilvl w:val="0"/>
+          <w:numId w:val="12"/>
+        </w:numPr>
+      </w:pPr>
+      <w:proofErr w:type="spellStart"/>
+      <w:r>
+        <w:t>SQLite</w:t>
+      </w:r>
+      <w:proofErr w:type="spellEnd"/>
+      <w:r>
+        <w:t xml:space="preserve"> </w:t>
+      </w:r>
+      <w:proofErr w:type="spellStart"/>
+      <w:r>
+        <w:t>Database</w:t>
+      </w:r>
+      <w:proofErr w:type="spellEnd"/>
+    </w:p>
+    <w:p>
+      <w:pPr>
+        <w:pStyle w:val="PargrafodaLista"/>
+        <w:numPr>
+          <w:ilvl w:val="0"/>
+          <w:numId w:val="12"/>
+        </w:numPr>
+        <w:rPr>
+          <w:lang w:val="en-US"/>
+        </w:rPr>
+      </w:pPr>
+      <w:r>
+        <w:rPr>
+          <w:lang w:val="en-US"/>
+        </w:rPr>
+        <w:t>Network (on a web server)</w:t>
+      </w:r>
+      <w:bookmarkStart w:id="0" w:name="_GoBack"/>
+      <w:bookmarkEnd w:id="0"/>
     </w:p>
     <w:p>
       <w:pPr>
@@ -1850,6 +1976,7 @@
           <w:u w:val="single"/>
           <w:lang w:val="en-US"/>
         </w:rPr>
+        <w:lastRenderedPageBreak/>
         <w:t xml:space="preserve">phonegap create </w:t>
       </w:r>
       <w:proofErr w:type="spellStart"/>
@@ -1960,7 +2087,6 @@
       <w:proofErr w:type="spellStart"/>
       <w:proofErr w:type="gramStart"/>
       <w:r>
-        <w:lastRenderedPageBreak/>
         <w:t>hello</w:t>
       </w:r>
       <w:proofErr w:type="spellEnd"/>
@@ -2420,7 +2546,7 @@
       <w:r>
         <w:t xml:space="preserve">Lista de core plug-ins pode ser encontrado aqui: </w:t>
       </w:r>
-      <w:hyperlink r:id="rId7" w:history="1">
+      <w:hyperlink r:id="rId8" w:history="1">
         <w:r>
           <w:rPr>
             <w:rStyle w:val="Hyperlink"/>
@@ -2478,7 +2604,7 @@
         </w:rPr>
         <w:t> </w:t>
       </w:r>
-      <w:hyperlink r:id="rId8" w:history="1">
+      <w:hyperlink r:id="rId9" w:history="1">
         <w:r>
           <w:rPr>
             <w:rStyle w:val="Hyperlink"/>
@@ -2786,7 +2912,11 @@
       </w:r>
       <w:proofErr w:type="spellEnd"/>
       <w:r>
-        <w:t xml:space="preserve"> a gente não pode fazer o debug no browser. Para resolver isso, usar github.com/</w:t>
+        <w:t xml:space="preserve"> a gente não pode fazer o debug no browser. Para resolver </w:t>
+      </w:r>
+      <w:r>
+        <w:lastRenderedPageBreak/>
+        <w:t>isso, usar github.com/</w:t>
       </w:r>
       <w:proofErr w:type="spellStart"/>
       <w:r>
@@ -2871,7 +3001,6 @@
         </w:numPr>
       </w:pPr>
       <w:r>
-        <w:lastRenderedPageBreak/>
         <w:t xml:space="preserve">Usar hardware </w:t>
       </w:r>
       <w:proofErr w:type="spellStart"/>
@@ -2913,7 +3042,7 @@
                     <pic:cNvPicPr/>
                   </pic:nvPicPr>
                   <pic:blipFill>
-                    <a:blip r:embed="rId9"/>
+                    <a:blip r:embed="rId10"/>
                     <a:stretch>
                       <a:fillRect/>
                     </a:stretch>
@@ -3205,7 +3334,7 @@
       <w:r>
         <w:t>” (</w:t>
       </w:r>
-      <w:hyperlink r:id="rId10" w:history="1">
+      <w:hyperlink r:id="rId11" w:history="1">
         <w:r>
           <w:rPr>
             <w:rStyle w:val="Hyperlink"/>
@@ -3266,6 +3395,7 @@
         </w:numPr>
       </w:pPr>
       <w:r>
+        <w:lastRenderedPageBreak/>
         <w:t>Alguns comandos do angular não são executados automaticamente quando dentro de algumas funções especiais do DOM, como, por exemplo, “</w:t>
       </w:r>
       <w:proofErr w:type="spellStart"/>
@@ -3425,7 +3555,6 @@
         </w:numPr>
       </w:pPr>
       <w:r>
-        <w:lastRenderedPageBreak/>
         <w:t xml:space="preserve">Var função = </w:t>
       </w:r>
       <w:proofErr w:type="spellStart"/>
@@ -4224,7 +4353,7 @@
   <w:abstractNum w:abstractNumId="6" w15:restartNumberingAfterBreak="0">
     <w:nsid w:val="3B6A0F0F"/>
     <w:multiLevelType w:val="hybridMultilevel"/>
-    <w:tmpl w:val="882EAD9A"/>
+    <w:tmpl w:val="B2C60A22"/>
     <w:lvl w:ilvl="0" w:tplc="0416000F">
       <w:start w:val="1"/>
       <w:numFmt w:val="decimal"/>
@@ -4699,6 +4828,119 @@
       <w:lvlJc w:val="left"/>
       <w:pPr>
         <w:ind w:left="6480" w:hanging="360"/>
+      </w:pPr>
+      <w:rPr>
+        <w:rFonts w:ascii="Wingdings" w:hAnsi="Wingdings" w:hint="default"/>
+      </w:rPr>
+    </w:lvl>
+  </w:abstractNum>
+  <w:abstractNum w:abstractNumId="11" w15:restartNumberingAfterBreak="0">
+    <w:nsid w:val="7948062D"/>
+    <w:multiLevelType w:val="hybridMultilevel"/>
+    <w:tmpl w:val="1FA42420"/>
+    <w:lvl w:ilvl="0" w:tplc="04160001">
+      <w:start w:val="1"/>
+      <w:numFmt w:val="bullet"/>
+      <w:lvlText w:val=""/>
+      <w:lvlJc w:val="left"/>
+      <w:pPr>
+        <w:ind w:left="1068" w:hanging="360"/>
+      </w:pPr>
+      <w:rPr>
+        <w:rFonts w:ascii="Symbol" w:hAnsi="Symbol" w:hint="default"/>
+      </w:rPr>
+    </w:lvl>
+    <w:lvl w:ilvl="1" w:tplc="04160003" w:tentative="1">
+      <w:start w:val="1"/>
+      <w:numFmt w:val="bullet"/>
+      <w:lvlText w:val="o"/>
+      <w:lvlJc w:val="left"/>
+      <w:pPr>
+        <w:ind w:left="1788" w:hanging="360"/>
+      </w:pPr>
+      <w:rPr>
+        <w:rFonts w:ascii="Courier New" w:hAnsi="Courier New" w:cs="Courier New" w:hint="default"/>
+      </w:rPr>
+    </w:lvl>
+    <w:lvl w:ilvl="2" w:tplc="04160005" w:tentative="1">
+      <w:start w:val="1"/>
+      <w:numFmt w:val="bullet"/>
+      <w:lvlText w:val=""/>
+      <w:lvlJc w:val="left"/>
+      <w:pPr>
+        <w:ind w:left="2508" w:hanging="360"/>
+      </w:pPr>
+      <w:rPr>
+        <w:rFonts w:ascii="Wingdings" w:hAnsi="Wingdings" w:hint="default"/>
+      </w:rPr>
+    </w:lvl>
+    <w:lvl w:ilvl="3" w:tplc="04160001" w:tentative="1">
+      <w:start w:val="1"/>
+      <w:numFmt w:val="bullet"/>
+      <w:lvlText w:val=""/>
+      <w:lvlJc w:val="left"/>
+      <w:pPr>
+        <w:ind w:left="3228" w:hanging="360"/>
+      </w:pPr>
+      <w:rPr>
+        <w:rFonts w:ascii="Symbol" w:hAnsi="Symbol" w:hint="default"/>
+      </w:rPr>
+    </w:lvl>
+    <w:lvl w:ilvl="4" w:tplc="04160003" w:tentative="1">
+      <w:start w:val="1"/>
+      <w:numFmt w:val="bullet"/>
+      <w:lvlText w:val="o"/>
+      <w:lvlJc w:val="left"/>
+      <w:pPr>
+        <w:ind w:left="3948" w:hanging="360"/>
+      </w:pPr>
+      <w:rPr>
+        <w:rFonts w:ascii="Courier New" w:hAnsi="Courier New" w:cs="Courier New" w:hint="default"/>
+      </w:rPr>
+    </w:lvl>
+    <w:lvl w:ilvl="5" w:tplc="04160005" w:tentative="1">
+      <w:start w:val="1"/>
+      <w:numFmt w:val="bullet"/>
+      <w:lvlText w:val=""/>
+      <w:lvlJc w:val="left"/>
+      <w:pPr>
+        <w:ind w:left="4668" w:hanging="360"/>
+      </w:pPr>
+      <w:rPr>
+        <w:rFonts w:ascii="Wingdings" w:hAnsi="Wingdings" w:hint="default"/>
+      </w:rPr>
+    </w:lvl>
+    <w:lvl w:ilvl="6" w:tplc="04160001" w:tentative="1">
+      <w:start w:val="1"/>
+      <w:numFmt w:val="bullet"/>
+      <w:lvlText w:val=""/>
+      <w:lvlJc w:val="left"/>
+      <w:pPr>
+        <w:ind w:left="5388" w:hanging="360"/>
+      </w:pPr>
+      <w:rPr>
+        <w:rFonts w:ascii="Symbol" w:hAnsi="Symbol" w:hint="default"/>
+      </w:rPr>
+    </w:lvl>
+    <w:lvl w:ilvl="7" w:tplc="04160003" w:tentative="1">
+      <w:start w:val="1"/>
+      <w:numFmt w:val="bullet"/>
+      <w:lvlText w:val="o"/>
+      <w:lvlJc w:val="left"/>
+      <w:pPr>
+        <w:ind w:left="6108" w:hanging="360"/>
+      </w:pPr>
+      <w:rPr>
+        <w:rFonts w:ascii="Courier New" w:hAnsi="Courier New" w:cs="Courier New" w:hint="default"/>
+      </w:rPr>
+    </w:lvl>
+    <w:lvl w:ilvl="8" w:tplc="04160005" w:tentative="1">
+      <w:start w:val="1"/>
+      <w:numFmt w:val="bullet"/>
+      <w:lvlText w:val=""/>
+      <w:lvlJc w:val="left"/>
+      <w:pPr>
+        <w:ind w:left="6828" w:hanging="360"/>
       </w:pPr>
       <w:rPr>
         <w:rFonts w:ascii="Wingdings" w:hAnsi="Wingdings" w:hint="default"/>
@@ -4737,6 +4979,9 @@
   </w:num>
   <w:num w:numId="11">
     <w:abstractNumId w:val="1"/>
+  </w:num>
+  <w:num w:numId="12">
+    <w:abstractNumId w:val="11"/>
   </w:num>
 </w:numbering>
 </file>
@@ -4864,6 +5109,7 @@
     <w:lsdException w:name="HTML Sample" w:semiHidden="1" w:unhideWhenUsed="1"/>
     <w:lsdException w:name="HTML Typewriter" w:semiHidden="1" w:unhideWhenUsed="1"/>
     <w:lsdException w:name="HTML Variable" w:semiHidden="1" w:unhideWhenUsed="1"/>
+    <w:lsdException w:name="Normal Table" w:semiHidden="1" w:unhideWhenUsed="1"/>
     <w:lsdException w:name="annotation subject" w:semiHidden="1" w:unhideWhenUsed="1"/>
     <w:lsdException w:name="No List" w:semiHidden="1" w:unhideWhenUsed="1"/>
     <w:lsdException w:name="Outline List 1" w:semiHidden="1" w:unhideWhenUsed="1"/>
@@ -4910,8 +5156,10 @@
     <w:lsdException w:name="Table Subtle 2" w:semiHidden="1" w:unhideWhenUsed="1"/>
     <w:lsdException w:name="Table Web 1" w:semiHidden="1" w:unhideWhenUsed="1"/>
     <w:lsdException w:name="Table Web 2" w:semiHidden="1" w:unhideWhenUsed="1"/>
+    <w:lsdException w:name="Table Web 3" w:semiHidden="1" w:unhideWhenUsed="1"/>
     <w:lsdException w:name="Balloon Text" w:semiHidden="1" w:unhideWhenUsed="1"/>
     <w:lsdException w:name="Table Grid" w:uiPriority="39"/>
+    <w:lsdException w:name="Table Theme" w:semiHidden="1" w:unhideWhenUsed="1"/>
     <w:lsdException w:name="Placeholder Text" w:semiHidden="1"/>
     <w:lsdException w:name="No Spacing" w:uiPriority="1" w:qFormat="1"/>
     <w:lsdException w:name="Light Shading" w:uiPriority="60"/>

</xml_diff>

<commit_message>
Criando main activity e começando a fazer a parte do post.
</commit_message>
<xml_diff>
--- a/História app.docx
+++ b/História app.docx
@@ -1763,17 +1763,26 @@
     </w:p>
     <w:p>
       <w:pPr>
-        <w:pStyle w:val="PargrafodaLista"/>
+        <w:pStyle w:val="Ttulo1"/>
         <w:numPr>
           <w:ilvl w:val="0"/>
           <w:numId w:val="9"/>
         </w:numPr>
-      </w:pPr>
-      <w:r>
+        <w:rPr>
+          <w:lang w:val="en-US"/>
+        </w:rPr>
+      </w:pPr>
+      <w:r>
+        <w:rPr>
+          <w:lang w:val="en-US"/>
+        </w:rPr>
         <w:t xml:space="preserve">Formas de salvar dados no </w:t>
       </w:r>
       <w:proofErr w:type="spellStart"/>
       <w:r>
+        <w:rPr>
+          <w:lang w:val="en-US"/>
+        </w:rPr>
         <w:t>android</w:t>
       </w:r>
       <w:proofErr w:type="spellEnd"/>
@@ -1893,27 +1902,144 @@
         </w:rPr>
         <w:t>Network (on a web server)</w:t>
       </w:r>
-      <w:bookmarkStart w:id="0" w:name="_GoBack"/>
-      <w:bookmarkEnd w:id="0"/>
+    </w:p>
+    <w:p>
+      <w:pPr>
+        <w:pStyle w:val="Ttulo1"/>
+        <w:numPr>
+          <w:ilvl w:val="0"/>
+          <w:numId w:val="9"/>
+        </w:numPr>
+        <w:rPr>
+          <w:lang w:val="en-US"/>
+        </w:rPr>
+      </w:pPr>
+      <w:proofErr w:type="spellStart"/>
+      <w:r>
+        <w:rPr>
+          <w:lang w:val="en-US"/>
+        </w:rPr>
+        <w:t>Fazendo</w:t>
+      </w:r>
+      <w:proofErr w:type="spellEnd"/>
+      <w:r>
+        <w:rPr>
+          <w:lang w:val="en-US"/>
+        </w:rPr>
+        <w:t xml:space="preserve"> POST requests</w:t>
+      </w:r>
     </w:p>
     <w:p>
       <w:pPr>
         <w:pBdr>
           <w:bottom w:val="single" w:sz="12" w:space="1" w:color="auto"/>
         </w:pBdr>
-        <w:rPr>
-          <w:lang w:val="en-US"/>
-        </w:rPr>
-      </w:pPr>
+      </w:pPr>
+      <w:r>
+        <w:t>Primeira coisa a fazer é adicionar o .</w:t>
+      </w:r>
+      <w:proofErr w:type="spellStart"/>
+      <w:r>
+        <w:t>jar</w:t>
+      </w:r>
+      <w:proofErr w:type="spellEnd"/>
+      <w:r>
+        <w:t xml:space="preserve"> do apache ao projeto.</w:t>
+      </w:r>
+      <w:r>
+        <w:t xml:space="preserve"> </w:t>
+      </w:r>
+      <w:r>
+        <w:t xml:space="preserve">Essa biblioteca oferece os objetos </w:t>
+      </w:r>
+      <w:proofErr w:type="spellStart"/>
+      <w:r>
+        <w:t>http</w:t>
+      </w:r>
+      <w:proofErr w:type="spellEnd"/>
+      <w:r>
+        <w:t xml:space="preserve"> para fazer </w:t>
+      </w:r>
+      <w:proofErr w:type="spellStart"/>
+      <w:r>
+        <w:t>requests</w:t>
+      </w:r>
+      <w:proofErr w:type="spellEnd"/>
+      <w:r>
+        <w:t xml:space="preserve">. </w:t>
+      </w:r>
+      <w:r>
+        <w:t>Para fazer isso, adicionar as dependências do projeto:</w:t>
+      </w:r>
     </w:p>
     <w:p>
       <w:pPr>
         <w:pBdr>
           <w:bottom w:val="single" w:sz="12" w:space="1" w:color="auto"/>
         </w:pBdr>
-        <w:rPr>
-          <w:lang w:val="en-US"/>
-        </w:rPr>
+        <w:spacing w:after="0"/>
+        <w:rPr>
+          <w:highlight w:val="lightGray"/>
+        </w:rPr>
+      </w:pPr>
+      <w:proofErr w:type="gramStart"/>
+      <w:r>
+        <w:rPr>
+          <w:highlight w:val="lightGray"/>
+        </w:rPr>
+        <w:t>compile</w:t>
+      </w:r>
+      <w:proofErr w:type="gramEnd"/>
+      <w:r>
+        <w:rPr>
+          <w:highlight w:val="lightGray"/>
+        </w:rPr>
+        <w:t xml:space="preserve"> 'org.apache.httpcomponents:httpcore:4.4.1'</w:t>
+      </w:r>
+    </w:p>
+    <w:p>
+      <w:pPr>
+        <w:pBdr>
+          <w:bottom w:val="single" w:sz="12" w:space="1" w:color="auto"/>
+        </w:pBdr>
+        <w:spacing w:after="0"/>
+      </w:pPr>
+      <w:proofErr w:type="gramStart"/>
+      <w:r>
+        <w:rPr>
+          <w:highlight w:val="lightGray"/>
+        </w:rPr>
+        <w:t>compile</w:t>
+      </w:r>
+      <w:proofErr w:type="gramEnd"/>
+      <w:r>
+        <w:rPr>
+          <w:highlight w:val="lightGray"/>
+        </w:rPr>
+        <w:t xml:space="preserve"> 'org.apache.httpcomponents:httpclient:4.5'</w:t>
+      </w:r>
+    </w:p>
+    <w:p>
+      <w:pPr>
+        <w:pBdr>
+          <w:bottom w:val="single" w:sz="12" w:space="1" w:color="auto"/>
+        </w:pBdr>
+      </w:pPr>
+    </w:p>
+    <w:p>
+      <w:pPr>
+        <w:pBdr>
+          <w:bottom w:val="single" w:sz="12" w:space="1" w:color="auto"/>
+        </w:pBdr>
+      </w:pPr>
+      <w:bookmarkStart w:id="0" w:name="_GoBack"/>
+      <w:bookmarkEnd w:id="0"/>
+    </w:p>
+    <w:p>
+      <w:pPr>
+        <w:pBdr>
+          <w:bottom w:val="single" w:sz="12" w:space="1" w:color="auto"/>
+        </w:pBdr>
       </w:pPr>
     </w:p>
     <w:p>
@@ -1976,7 +2102,6 @@
           <w:u w:val="single"/>
           <w:lang w:val="en-US"/>
         </w:rPr>
-        <w:lastRenderedPageBreak/>
         <w:t xml:space="preserve">phonegap create </w:t>
       </w:r>
       <w:proofErr w:type="spellStart"/>
@@ -2912,11 +3037,7 @@
       </w:r>
       <w:proofErr w:type="spellEnd"/>
       <w:r>
-        <w:t xml:space="preserve"> a gente não pode fazer o debug no browser. Para resolver </w:t>
-      </w:r>
-      <w:r>
-        <w:lastRenderedPageBreak/>
-        <w:t>isso, usar github.com/</w:t>
+        <w:t xml:space="preserve"> a gente não pode fazer o debug no browser. Para resolver isso, usar github.com/</w:t>
       </w:r>
       <w:proofErr w:type="spellStart"/>
       <w:r>
@@ -3395,7 +3516,6 @@
         </w:numPr>
       </w:pPr>
       <w:r>
-        <w:lastRenderedPageBreak/>
         <w:t>Alguns comandos do angular não são executados automaticamente quando dentro de algumas funções especiais do DOM, como, por exemplo, “</w:t>
       </w:r>
       <w:proofErr w:type="spellStart"/>
@@ -4353,7 +4473,7 @@
   <w:abstractNum w:abstractNumId="6" w15:restartNumberingAfterBreak="0">
     <w:nsid w:val="3B6A0F0F"/>
     <w:multiLevelType w:val="hybridMultilevel"/>
-    <w:tmpl w:val="B2C60A22"/>
+    <w:tmpl w:val="6BFE5CD0"/>
     <w:lvl w:ilvl="0" w:tplc="0416000F">
       <w:start w:val="1"/>
       <w:numFmt w:val="decimal"/>

</xml_diff>

<commit_message>
Adicionando to-do list ao histórico.
</commit_message>
<xml_diff>
--- a/História app.docx
+++ b/História app.docx
@@ -91,9 +91,152 @@
       <w:r>
         <w:t xml:space="preserve"> para o tempo correto (atualmente 3 horas).</w:t>
       </w:r>
+    </w:p>
+    <w:p>
+      <w:pPr>
+        <w:pStyle w:val="Ttulo1"/>
+        <w:numPr>
+          <w:ilvl w:val="0"/>
+          <w:numId w:val="9"/>
+        </w:numPr>
+        <w:spacing w:line="256" w:lineRule="auto"/>
+      </w:pPr>
+      <w:proofErr w:type="spellStart"/>
+      <w:r>
+        <w:t>To</w:t>
+      </w:r>
+      <w:proofErr w:type="spellEnd"/>
+      <w:r>
+        <w:t xml:space="preserve"> do</w:t>
+      </w:r>
+    </w:p>
+    <w:p>
+      <w:pPr>
+        <w:pStyle w:val="PargrafodaLista"/>
+        <w:numPr>
+          <w:ilvl w:val="0"/>
+          <w:numId w:val="14"/>
+        </w:numPr>
+        <w:spacing w:line="256" w:lineRule="auto"/>
+      </w:pPr>
+      <w:r>
+        <w:t>Criar uma série de preferências que servirão para gu</w:t>
+      </w:r>
       <w:bookmarkStart w:id="0" w:name="_GoBack"/>
       <w:bookmarkEnd w:id="0"/>
-    </w:p>
+      <w:r>
+        <w:t xml:space="preserve">ardar as informações da festa ativa. Dessa forma, não preciso me preocupar em ficar buscando as informações na base de dados para atualizar a </w:t>
+      </w:r>
+      <w:proofErr w:type="spellStart"/>
+      <w:r>
+        <w:t>FestaActivity</w:t>
+      </w:r>
+      <w:proofErr w:type="spellEnd"/>
+      <w:r>
+        <w:t xml:space="preserve">. </w:t>
+      </w:r>
+    </w:p>
+    <w:p>
+      <w:pPr>
+        <w:pStyle w:val="PargrafodaLista"/>
+        <w:numPr>
+          <w:ilvl w:val="0"/>
+          <w:numId w:val="14"/>
+        </w:numPr>
+        <w:spacing w:line="256" w:lineRule="auto"/>
+      </w:pPr>
+      <w:r>
+        <w:t xml:space="preserve">Melhor o design da tela </w:t>
+      </w:r>
+      <w:proofErr w:type="spellStart"/>
+      <w:r>
+        <w:t>FestaActivity</w:t>
+      </w:r>
+      <w:proofErr w:type="spellEnd"/>
+      <w:r>
+        <w:t>.</w:t>
+      </w:r>
+    </w:p>
+    <w:p>
+      <w:pPr>
+        <w:pStyle w:val="PargrafodaLista"/>
+        <w:numPr>
+          <w:ilvl w:val="0"/>
+          <w:numId w:val="14"/>
+        </w:numPr>
+        <w:spacing w:line="256" w:lineRule="auto"/>
+      </w:pPr>
+      <w:r>
+        <w:t>Modificar os esquemas de base de dados e utilizar números inteiros (</w:t>
+      </w:r>
+      <w:proofErr w:type="spellStart"/>
+      <w:r>
+        <w:t>long</w:t>
+      </w:r>
+      <w:proofErr w:type="spellEnd"/>
+      <w:r>
+        <w:t xml:space="preserve">, se não me engano) para TODAS AS DATAS. Em seguida, adicionar um método às classes para converter a data no formato necessário. Dessa forma, evito complicações ao ficar em dúvida em qual fuso horário estão as datas quando elas são guardadas em formato de </w:t>
+      </w:r>
+      <w:proofErr w:type="spellStart"/>
+      <w:r>
+        <w:t>string</w:t>
+      </w:r>
+      <w:proofErr w:type="spellEnd"/>
+      <w:r>
+        <w:t xml:space="preserve">. Dessa forma, sigo a convenção de usar um </w:t>
+      </w:r>
+      <w:proofErr w:type="spellStart"/>
+      <w:r>
+        <w:t>long</w:t>
+      </w:r>
+      <w:proofErr w:type="spellEnd"/>
+      <w:r>
+        <w:t xml:space="preserve"> para qualquer data (número de segundos desde 1900). Como esse horário é uma referência universal, depois eu posso usar a localização do usuário para formatar a data para o formato mais adequado.</w:t>
+      </w:r>
+    </w:p>
+    <w:p>
+      <w:pPr>
+        <w:pStyle w:val="PargrafodaLista"/>
+        <w:numPr>
+          <w:ilvl w:val="0"/>
+          <w:numId w:val="14"/>
+        </w:numPr>
+        <w:spacing w:line="256" w:lineRule="auto"/>
+      </w:pPr>
+      <w:r>
+        <w:t xml:space="preserve">Em vez de correr todas as fotos do usuário e selecionar apenas aquelas dentro dos períodos nos quais alguma festa estava ativa, tentar ver se é possível fazer uma lógica que adicione uma linha no banco de dados toda vez que o usuário tirar uma foto (broadcast </w:t>
+      </w:r>
+      <w:proofErr w:type="spellStart"/>
+      <w:r>
+        <w:t>receivers</w:t>
+      </w:r>
+      <w:proofErr w:type="spellEnd"/>
+      <w:r>
+        <w:t xml:space="preserve">?) </w:t>
+      </w:r>
+      <w:proofErr w:type="gramStart"/>
+      <w:r>
+        <w:t>e</w:t>
+      </w:r>
+      <w:proofErr w:type="gramEnd"/>
+      <w:r>
+        <w:t xml:space="preserve"> um evento estiver ativo. Dessa forma, em vez de percorrer todas as fotos do usuário para tentar encontrar aquelas dentro dos períodos de festa ativa, teria que percorrer apenas a base de dados e verificar quais fotos não foram enviadas ainda. Quando uma foto for enviada com sucesso, eu marco a foto como enviada no BD. </w:t>
+      </w:r>
+    </w:p>
+    <w:p>
+      <w:pPr>
+        <w:pStyle w:val="PargrafodaLista"/>
+        <w:numPr>
+          <w:ilvl w:val="1"/>
+          <w:numId w:val="14"/>
+        </w:numPr>
+        <w:spacing w:line="256" w:lineRule="auto"/>
+      </w:pPr>
+      <w:r>
+        <w:t>Esse esquema é interessante pois dessa forma também ficaria muito mais fácil enviar dados estatísticos da atividade do usuário para o servidor.</w:t>
+      </w:r>
+    </w:p>
+    <w:p/>
     <w:p>
       <w:pPr>
         <w:pBdr>
@@ -485,6 +628,7 @@
         </w:numPr>
       </w:pPr>
       <w:r>
+        <w:lastRenderedPageBreak/>
         <w:t>Editar o layout dela</w:t>
       </w:r>
     </w:p>
@@ -1659,6 +1803,7 @@
     </w:p>
     <w:p>
       <w:r>
+        <w:lastRenderedPageBreak/>
         <w:t xml:space="preserve">Além disso, é preciso também instalar o </w:t>
       </w:r>
       <w:proofErr w:type="spellStart"/>
@@ -2009,7 +2154,6 @@
         <w:rPr>
           <w:lang w:val="en-US"/>
         </w:rPr>
-        <w:lastRenderedPageBreak/>
         <w:t>Fazendo</w:t>
       </w:r>
       <w:proofErr w:type="spellEnd"/>
@@ -2402,6 +2546,7 @@
         <w:rPr>
           <w:u w:val="single"/>
         </w:rPr>
+        <w:lastRenderedPageBreak/>
         <w:t>phonegap</w:t>
       </w:r>
       <w:proofErr w:type="gramEnd"/>
@@ -2727,7 +2872,6 @@
         </w:numPr>
       </w:pPr>
       <w:r>
-        <w:lastRenderedPageBreak/>
         <w:t xml:space="preserve">Adicionando </w:t>
       </w:r>
       <w:proofErr w:type="spellStart"/>
@@ -3237,6 +3381,7 @@
           <w:noProof/>
           <w:lang w:eastAsia="pt-BR"/>
         </w:rPr>
+        <w:lastRenderedPageBreak/>
         <w:drawing>
           <wp:inline distT="0" distB="0" distL="0" distR="0" wp14:anchorId="30BCCF13" wp14:editId="5AC3923A">
             <wp:extent cx="3914775" cy="3355522"/>
@@ -3283,7 +3428,6 @@
         </w:numPr>
       </w:pPr>
       <w:r>
-        <w:lastRenderedPageBreak/>
         <w:t>Usar o atributo CSS “-</w:t>
       </w:r>
       <w:proofErr w:type="spellStart"/>
@@ -3865,6 +4009,7 @@
         </w:numPr>
       </w:pPr>
       <w:r>
+        <w:lastRenderedPageBreak/>
         <w:t>Acabando projeto em Phonegap</w:t>
       </w:r>
     </w:p>
@@ -4137,6 +4282,119 @@
     </w:lvl>
   </w:abstractNum>
   <w:abstractNum w:abstractNumId="2" w15:restartNumberingAfterBreak="0">
+    <w:nsid w:val="13C479B2"/>
+    <w:multiLevelType w:val="hybridMultilevel"/>
+    <w:tmpl w:val="E932B316"/>
+    <w:lvl w:ilvl="0" w:tplc="04160001">
+      <w:start w:val="1"/>
+      <w:numFmt w:val="bullet"/>
+      <w:lvlText w:val=""/>
+      <w:lvlJc w:val="left"/>
+      <w:pPr>
+        <w:ind w:left="720" w:hanging="360"/>
+      </w:pPr>
+      <w:rPr>
+        <w:rFonts w:ascii="Symbol" w:hAnsi="Symbol" w:hint="default"/>
+      </w:rPr>
+    </w:lvl>
+    <w:lvl w:ilvl="1" w:tplc="04160003">
+      <w:start w:val="1"/>
+      <w:numFmt w:val="bullet"/>
+      <w:lvlText w:val="o"/>
+      <w:lvlJc w:val="left"/>
+      <w:pPr>
+        <w:ind w:left="1440" w:hanging="360"/>
+      </w:pPr>
+      <w:rPr>
+        <w:rFonts w:ascii="Courier New" w:hAnsi="Courier New" w:cs="Courier New" w:hint="default"/>
+      </w:rPr>
+    </w:lvl>
+    <w:lvl w:ilvl="2" w:tplc="04160005">
+      <w:start w:val="1"/>
+      <w:numFmt w:val="bullet"/>
+      <w:lvlText w:val=""/>
+      <w:lvlJc w:val="left"/>
+      <w:pPr>
+        <w:ind w:left="2160" w:hanging="360"/>
+      </w:pPr>
+      <w:rPr>
+        <w:rFonts w:ascii="Wingdings" w:hAnsi="Wingdings" w:hint="default"/>
+      </w:rPr>
+    </w:lvl>
+    <w:lvl w:ilvl="3" w:tplc="04160001">
+      <w:start w:val="1"/>
+      <w:numFmt w:val="bullet"/>
+      <w:lvlText w:val=""/>
+      <w:lvlJc w:val="left"/>
+      <w:pPr>
+        <w:ind w:left="2880" w:hanging="360"/>
+      </w:pPr>
+      <w:rPr>
+        <w:rFonts w:ascii="Symbol" w:hAnsi="Symbol" w:hint="default"/>
+      </w:rPr>
+    </w:lvl>
+    <w:lvl w:ilvl="4" w:tplc="04160003">
+      <w:start w:val="1"/>
+      <w:numFmt w:val="bullet"/>
+      <w:lvlText w:val="o"/>
+      <w:lvlJc w:val="left"/>
+      <w:pPr>
+        <w:ind w:left="3600" w:hanging="360"/>
+      </w:pPr>
+      <w:rPr>
+        <w:rFonts w:ascii="Courier New" w:hAnsi="Courier New" w:cs="Courier New" w:hint="default"/>
+      </w:rPr>
+    </w:lvl>
+    <w:lvl w:ilvl="5" w:tplc="04160005">
+      <w:start w:val="1"/>
+      <w:numFmt w:val="bullet"/>
+      <w:lvlText w:val=""/>
+      <w:lvlJc w:val="left"/>
+      <w:pPr>
+        <w:ind w:left="4320" w:hanging="360"/>
+      </w:pPr>
+      <w:rPr>
+        <w:rFonts w:ascii="Wingdings" w:hAnsi="Wingdings" w:hint="default"/>
+      </w:rPr>
+    </w:lvl>
+    <w:lvl w:ilvl="6" w:tplc="04160001">
+      <w:start w:val="1"/>
+      <w:numFmt w:val="bullet"/>
+      <w:lvlText w:val=""/>
+      <w:lvlJc w:val="left"/>
+      <w:pPr>
+        <w:ind w:left="5040" w:hanging="360"/>
+      </w:pPr>
+      <w:rPr>
+        <w:rFonts w:ascii="Symbol" w:hAnsi="Symbol" w:hint="default"/>
+      </w:rPr>
+    </w:lvl>
+    <w:lvl w:ilvl="7" w:tplc="04160003">
+      <w:start w:val="1"/>
+      <w:numFmt w:val="bullet"/>
+      <w:lvlText w:val="o"/>
+      <w:lvlJc w:val="left"/>
+      <w:pPr>
+        <w:ind w:left="5760" w:hanging="360"/>
+      </w:pPr>
+      <w:rPr>
+        <w:rFonts w:ascii="Courier New" w:hAnsi="Courier New" w:cs="Courier New" w:hint="default"/>
+      </w:rPr>
+    </w:lvl>
+    <w:lvl w:ilvl="8" w:tplc="04160005">
+      <w:start w:val="1"/>
+      <w:numFmt w:val="bullet"/>
+      <w:lvlText w:val=""/>
+      <w:lvlJc w:val="left"/>
+      <w:pPr>
+        <w:ind w:left="6480" w:hanging="360"/>
+      </w:pPr>
+      <w:rPr>
+        <w:rFonts w:ascii="Wingdings" w:hAnsi="Wingdings" w:hint="default"/>
+      </w:rPr>
+    </w:lvl>
+  </w:abstractNum>
+  <w:abstractNum w:abstractNumId="3" w15:restartNumberingAfterBreak="0">
     <w:nsid w:val="1BCD3B00"/>
     <w:multiLevelType w:val="hybridMultilevel"/>
     <w:tmpl w:val="A75CEBFE"/>
@@ -4249,7 +4507,7 @@
       </w:rPr>
     </w:lvl>
   </w:abstractNum>
-  <w:abstractNum w:abstractNumId="3" w15:restartNumberingAfterBreak="0">
+  <w:abstractNum w:abstractNumId="4" w15:restartNumberingAfterBreak="0">
     <w:nsid w:val="1DD366D0"/>
     <w:multiLevelType w:val="hybridMultilevel"/>
     <w:tmpl w:val="E864CE22"/>
@@ -4362,7 +4620,7 @@
       </w:rPr>
     </w:lvl>
   </w:abstractNum>
-  <w:abstractNum w:abstractNumId="4" w15:restartNumberingAfterBreak="0">
+  <w:abstractNum w:abstractNumId="5" w15:restartNumberingAfterBreak="0">
     <w:nsid w:val="2C602848"/>
     <w:multiLevelType w:val="hybridMultilevel"/>
     <w:tmpl w:val="2FC63C78"/>
@@ -4475,7 +4733,7 @@
       </w:rPr>
     </w:lvl>
   </w:abstractNum>
-  <w:abstractNum w:abstractNumId="5" w15:restartNumberingAfterBreak="0">
+  <w:abstractNum w:abstractNumId="6" w15:restartNumberingAfterBreak="0">
     <w:nsid w:val="38206AB8"/>
     <w:multiLevelType w:val="hybridMultilevel"/>
     <w:tmpl w:val="71BCB114"/>
@@ -4561,10 +4819,10 @@
       </w:pPr>
     </w:lvl>
   </w:abstractNum>
-  <w:abstractNum w:abstractNumId="6" w15:restartNumberingAfterBreak="0">
+  <w:abstractNum w:abstractNumId="7" w15:restartNumberingAfterBreak="0">
     <w:nsid w:val="3B6A0F0F"/>
     <w:multiLevelType w:val="hybridMultilevel"/>
-    <w:tmpl w:val="5738788C"/>
+    <w:tmpl w:val="D02CA060"/>
     <w:lvl w:ilvl="0" w:tplc="0416000F">
       <w:start w:val="1"/>
       <w:numFmt w:val="decimal"/>
@@ -4647,7 +4905,7 @@
       </w:pPr>
     </w:lvl>
   </w:abstractNum>
-  <w:abstractNum w:abstractNumId="7" w15:restartNumberingAfterBreak="0">
+  <w:abstractNum w:abstractNumId="8" w15:restartNumberingAfterBreak="0">
     <w:nsid w:val="467A03D2"/>
     <w:multiLevelType w:val="hybridMultilevel"/>
     <w:tmpl w:val="71265DD8"/>
@@ -4733,7 +4991,7 @@
       </w:pPr>
     </w:lvl>
   </w:abstractNum>
-  <w:abstractNum w:abstractNumId="8" w15:restartNumberingAfterBreak="0">
+  <w:abstractNum w:abstractNumId="9" w15:restartNumberingAfterBreak="0">
     <w:nsid w:val="4CA5212E"/>
     <w:multiLevelType w:val="hybridMultilevel"/>
     <w:tmpl w:val="22D6C2D8"/>
@@ -4846,7 +5104,7 @@
       </w:rPr>
     </w:lvl>
   </w:abstractNum>
-  <w:abstractNum w:abstractNumId="9" w15:restartNumberingAfterBreak="0">
+  <w:abstractNum w:abstractNumId="10" w15:restartNumberingAfterBreak="0">
     <w:nsid w:val="4F8A3774"/>
     <w:multiLevelType w:val="hybridMultilevel"/>
     <w:tmpl w:val="3B1AE326"/>
@@ -4932,7 +5190,7 @@
       </w:pPr>
     </w:lvl>
   </w:abstractNum>
-  <w:abstractNum w:abstractNumId="10" w15:restartNumberingAfterBreak="0">
+  <w:abstractNum w:abstractNumId="11" w15:restartNumberingAfterBreak="0">
     <w:nsid w:val="5F4C1F63"/>
     <w:multiLevelType w:val="hybridMultilevel"/>
     <w:tmpl w:val="81DEB1C0"/>
@@ -5045,7 +5303,7 @@
       </w:rPr>
     </w:lvl>
   </w:abstractNum>
-  <w:abstractNum w:abstractNumId="11" w15:restartNumberingAfterBreak="0">
+  <w:abstractNum w:abstractNumId="12" w15:restartNumberingAfterBreak="0">
     <w:nsid w:val="7948062D"/>
     <w:multiLevelType w:val="hybridMultilevel"/>
     <w:tmpl w:val="1FA42420"/>
@@ -5159,40 +5417,85 @@
     </w:lvl>
   </w:abstractNum>
   <w:num w:numId="1">
+    <w:abstractNumId w:val="10"/>
+  </w:num>
+  <w:num w:numId="2">
+    <w:abstractNumId w:val="6"/>
+  </w:num>
+  <w:num w:numId="3">
     <w:abstractNumId w:val="9"/>
   </w:num>
-  <w:num w:numId="2">
-    <w:abstractNumId w:val="5"/>
-  </w:num>
-  <w:num w:numId="3">
-    <w:abstractNumId w:val="8"/>
-  </w:num>
   <w:num w:numId="4">
-    <w:abstractNumId w:val="3"/>
+    <w:abstractNumId w:val="4"/>
   </w:num>
   <w:num w:numId="5">
     <w:abstractNumId w:val="0"/>
   </w:num>
   <w:num w:numId="6">
-    <w:abstractNumId w:val="2"/>
+    <w:abstractNumId w:val="3"/>
   </w:num>
   <w:num w:numId="7">
-    <w:abstractNumId w:val="4"/>
+    <w:abstractNumId w:val="5"/>
   </w:num>
   <w:num w:numId="8">
-    <w:abstractNumId w:val="10"/>
+    <w:abstractNumId w:val="11"/>
   </w:num>
   <w:num w:numId="9">
-    <w:abstractNumId w:val="6"/>
+    <w:abstractNumId w:val="7"/>
   </w:num>
   <w:num w:numId="10">
-    <w:abstractNumId w:val="7"/>
+    <w:abstractNumId w:val="8"/>
   </w:num>
   <w:num w:numId="11">
     <w:abstractNumId w:val="1"/>
   </w:num>
   <w:num w:numId="12">
-    <w:abstractNumId w:val="11"/>
+    <w:abstractNumId w:val="12"/>
+  </w:num>
+  <w:num w:numId="13">
+    <w:abstractNumId w:val="7"/>
+    <w:lvlOverride w:ilvl="0">
+      <w:startOverride w:val="1"/>
+    </w:lvlOverride>
+    <w:lvlOverride w:ilvl="1">
+      <w:startOverride w:val="1"/>
+    </w:lvlOverride>
+    <w:lvlOverride w:ilvl="2">
+      <w:startOverride w:val="1"/>
+    </w:lvlOverride>
+    <w:lvlOverride w:ilvl="3">
+      <w:startOverride w:val="1"/>
+    </w:lvlOverride>
+    <w:lvlOverride w:ilvl="4">
+      <w:startOverride w:val="1"/>
+    </w:lvlOverride>
+    <w:lvlOverride w:ilvl="5">
+      <w:startOverride w:val="1"/>
+    </w:lvlOverride>
+    <w:lvlOverride w:ilvl="6">
+      <w:startOverride w:val="1"/>
+    </w:lvlOverride>
+    <w:lvlOverride w:ilvl="7">
+      <w:startOverride w:val="1"/>
+    </w:lvlOverride>
+    <w:lvlOverride w:ilvl="8">
+      <w:startOverride w:val="1"/>
+    </w:lvlOverride>
+  </w:num>
+  <w:num w:numId="14">
+    <w:abstractNumId w:val="2"/>
+    <w:lvlOverride w:ilvl="0"/>
+    <w:lvlOverride w:ilvl="1"/>
+    <w:lvlOverride w:ilvl="2"/>
+    <w:lvlOverride w:ilvl="3"/>
+    <w:lvlOverride w:ilvl="4"/>
+    <w:lvlOverride w:ilvl="5"/>
+    <w:lvlOverride w:ilvl="6"/>
+    <w:lvlOverride w:ilvl="7"/>
+    <w:lvlOverride w:ilvl="8"/>
+  </w:num>
+  <w:num w:numId="15">
+    <w:abstractNumId w:val="2"/>
   </w:num>
 </w:numbering>
 </file>

</xml_diff>